<commit_message>
Hot Reload and Images within Flutter
</commit_message>
<xml_diff>
--- a/Notes-1.docx
+++ b/Notes-1.docx
@@ -29,15 +29,7 @@
         <w:ind w:left="-709" w:right="-755"/>
       </w:pPr>
       <w:r>
-        <w:t xml:space="preserve">We are currently familiar with Android app development in the standard route—with Java and XML. This is however, </w:t>
-      </w:r>
-      <w:proofErr w:type="gramStart"/>
-      <w:r>
-        <w:t>the codebase</w:t>
-      </w:r>
-      <w:proofErr w:type="gramEnd"/>
-      <w:r>
-        <w:t xml:space="preserve"> for Android only. In other words, to deploy our app on an iPhone, we’ll need to write it again from scratch in Swift—the native development language for iOS.</w:t>
+        <w:t>We are currently familiar with Android app development in the standard route—with Java and XML. This is however, the codebase for Android only. In other words, to deploy our app on an iPhone, we’ll need to write it again from scratch in Swift—the native development language for iOS.</w:t>
       </w:r>
     </w:p>
     <w:p>
@@ -197,15 +189,7 @@
         <w:ind w:left="-709" w:right="-755"/>
       </w:pPr>
       <w:r>
-        <w:t xml:space="preserve">Like C or C++ it needs to have a </w:t>
-      </w:r>
-      <w:proofErr w:type="gramStart"/>
-      <w:r>
-        <w:t>main(</w:t>
-      </w:r>
-      <w:proofErr w:type="gramEnd"/>
-      <w:r>
-        <w:t>) function which serves as the starting point of the application.</w:t>
+        <w:t>Like C or C++ it needs to have a main() function which serves as the starting point of the application.</w:t>
       </w:r>
     </w:p>
     <w:p>
@@ -302,13 +286,8 @@
       </w:pPr>
       <w:r>
         <w:tab/>
-        <w:t xml:space="preserve">The function: int </w:t>
-      </w:r>
-      <w:proofErr w:type="gramStart"/>
-      <w:r>
-        <w:t>myfunc()</w:t>
-      </w:r>
-      <w:proofErr w:type="gramEnd"/>
+        <w:t>The function: int myfunc()</w:t>
+      </w:r>
     </w:p>
     <w:p>
       <w:pPr>
@@ -342,14 +321,7 @@
       </w:r>
       <w:r>
         <w:tab/>
-      </w:r>
-      <w:proofErr w:type="gramStart"/>
-      <w:r>
-        <w:t>return</w:t>
-      </w:r>
-      <w:proofErr w:type="gramEnd"/>
-      <w:r>
-        <w:t xml:space="preserve"> 20;</w:t>
+        <w:t>return 20;</w:t>
       </w:r>
     </w:p>
     <w:p>
@@ -406,15 +378,7 @@
         <w:t> is just a syntact</w:t>
       </w:r>
       <w:r>
-        <w:t>ic sugar to avoid </w:t>
-      </w:r>
-      <w:proofErr w:type="gramStart"/>
-      <w:r>
-        <w:t>{ return</w:t>
-      </w:r>
-      <w:proofErr w:type="gramEnd"/>
-      <w:r>
-        <w:t xml:space="preserve"> xxx; }</w:t>
+        <w:t>ic sugar to avoid { return xxx; }</w:t>
       </w:r>
       <w:r>
         <w:t xml:space="preserve">. </w:t>
@@ -589,23 +553,7 @@
         <w:ind w:left="-851" w:right="-755"/>
       </w:pPr>
       <w:r>
-        <w:t xml:space="preserve">Here, MyVoid is a simple class which contains a method show with return type </w:t>
-      </w:r>
-      <w:proofErr w:type="gramStart"/>
-      <w:r>
-        <w:t>void .</w:t>
-      </w:r>
-      <w:proofErr w:type="gramEnd"/>
-      <w:r>
-        <w:t xml:space="preserve"> Since the return type is void the method prints Good Morning World!! </w:t>
-      </w:r>
-      <w:proofErr w:type="gramStart"/>
-      <w:r>
-        <w:t>and</w:t>
-      </w:r>
-      <w:proofErr w:type="gramEnd"/>
-      <w:r>
-        <w:t xml:space="preserve"> exits without returning anything. I think things are pretty clear right away but now we will look a</w:t>
+        <w:t>Here, MyVoid is a simple class which contains a method show with return type void . Since the return type is void the method prints Good Morning World!! and exits without returning anything. I think things are pretty clear right away but now we will look a</w:t>
       </w:r>
       <w:r>
         <w:t>t how Dart handles void types:</w:t>
@@ -1074,15 +1022,7 @@
         <w:ind w:left="-851" w:right="-755"/>
       </w:pPr>
       <w:r>
-        <w:t>Inside show method we are executing print method, which will print Good Morning World. If no value is explicitly returned, then null is returned. </w:t>
-      </w:r>
-      <w:proofErr w:type="gramStart"/>
-      <w:r>
-        <w:t>null</w:t>
-      </w:r>
-      <w:proofErr w:type="gramEnd"/>
-      <w:r>
-        <w:t> is (or would also be) returned when the return type of show is void, but Dart refuses to compile so it doesn’t come to that.</w:t>
+        <w:t>Inside show method we are executing print method, which will print Good Morning World. If no value is explicitly returned, then null is returned. null is (or would also be) returned when the return type of show is void, but Dart refuses to compile so it doesn’t come to that.</w:t>
       </w:r>
     </w:p>
     <w:p>
@@ -1194,15 +1134,7 @@
         <w:t xml:space="preserve">. </w:t>
       </w:r>
       <w:r>
-        <w:t xml:space="preserve"> Yes you can ask that the return types are void then how can we return </w:t>
-      </w:r>
-      <w:proofErr w:type="gramStart"/>
-      <w:r>
-        <w:t>int ,</w:t>
-      </w:r>
-      <w:proofErr w:type="gramEnd"/>
-      <w:r>
-        <w:t> String , bool or a function</w:t>
+        <w:t xml:space="preserve"> Yes you can ask that the return types are void then how can we return int , String , bool or a function</w:t>
       </w:r>
       <w:r>
         <w:t> ? T</w:t>
@@ -1228,23 +1160,7 @@
           <w:bCs/>
         </w:rPr>
         <w:lastRenderedPageBreak/>
-        <w:t xml:space="preserve">So why is returning everything allowed through a shorthand </w:t>
-      </w:r>
-      <w:proofErr w:type="gramStart"/>
-      <w:r>
-        <w:rPr>
-          <w:b/>
-          <w:bCs/>
-        </w:rPr>
-        <w:t>function[</w:t>
-      </w:r>
-      <w:proofErr w:type="gramEnd"/>
-      <w:r>
-        <w:rPr>
-          <w:b/>
-          <w:bCs/>
-        </w:rPr>
-        <w:t>()=&gt;] even if the return type is void?</w:t>
+        <w:t>So why is returning everything allowed through a shorthand function[()=&gt;] even if the return type is void?</w:t>
       </w:r>
     </w:p>
     <w:p>
@@ -1319,15 +1235,7 @@
         <w:ind w:left="-709" w:right="-755"/>
       </w:pPr>
       <w:r>
-        <w:t>List chungus</w:t>
-      </w:r>
-      <w:proofErr w:type="gramStart"/>
-      <w:r>
-        <w:t>=[</w:t>
-      </w:r>
-      <w:proofErr w:type="gramEnd"/>
-      <w:r>
-        <w:t>‘Worship’, ‘the’,’cat’,’god’,20,true];</w:t>
+        <w:t>List chungus=[‘Worship’, ‘the’,’cat’,’god’,20,true];</w:t>
       </w:r>
     </w:p>
     <w:p>
@@ -1364,15 +1272,7 @@
         <w:ind w:left="-709" w:right="-755"/>
       </w:pPr>
       <w:r>
-        <w:t>List numericChungus</w:t>
-      </w:r>
-      <w:proofErr w:type="gramStart"/>
-      <w:r>
-        <w:t>=[</w:t>
-      </w:r>
-      <w:proofErr w:type="gramEnd"/>
-      <w:r>
-        <w:t>10,20,30,40,50];</w:t>
+        <w:t>List numericChungus=[10,20,30,40,50];</w:t>
       </w:r>
     </w:p>
     <w:p>
@@ -1400,15 +1300,7 @@
         <w:ind w:left="-709" w:right="-755"/>
       </w:pPr>
       <w:r>
-        <w:t xml:space="preserve">Lists also have built in functions like </w:t>
-      </w:r>
-      <w:proofErr w:type="gramStart"/>
-      <w:r>
-        <w:t>add(</w:t>
-      </w:r>
-      <w:proofErr w:type="gramEnd"/>
-      <w:r>
-        <w:t>) which appends elements to the end of the list, and remove() which removes the specified element from the list.</w:t>
+        <w:t>Lists also have built in functions like add() which appends elements to the end of the list, and remove() which removes the specified element from the list.</w:t>
       </w:r>
     </w:p>
     <w:p>
@@ -1434,15 +1326,7 @@
       </w:pPr>
       <w:r>
         <w:tab/>
-        <w:t>Class_Name obj_name=Class_</w:t>
-      </w:r>
-      <w:proofErr w:type="gramStart"/>
-      <w:r>
-        <w:t>Name(</w:t>
-      </w:r>
-      <w:proofErr w:type="gramEnd"/>
-      <w:r>
-        <w:t>);</w:t>
+        <w:t>Class_Name obj_name=Class_Name();</w:t>
       </w:r>
     </w:p>
     <w:p>
@@ -1567,15 +1451,7 @@
         <w:ind w:right="-755"/>
       </w:pPr>
       <w:r>
-        <w:t xml:space="preserve">Oh, and yes, in order to print a variable inside a </w:t>
-      </w:r>
-      <w:proofErr w:type="gramStart"/>
-      <w:r>
-        <w:t>print(</w:t>
-      </w:r>
-      <w:proofErr w:type="gramEnd"/>
-      <w:r>
-        <w:t>) statement, we precede it with a dollar ($) sign.</w:t>
+        <w:t>Oh, and yes, in order to print a variable inside a print() statement, we precede it with a dollar ($) sign.</w:t>
       </w:r>
     </w:p>
     <w:p>
@@ -1606,21 +1482,7 @@
           <w:sz w:val="32"/>
         </w:rPr>
         <w:lastRenderedPageBreak/>
-        <w:t xml:space="preserve">Coding </w:t>
-      </w:r>
-      <w:proofErr w:type="gramStart"/>
-      <w:r>
-        <w:rPr>
-          <w:sz w:val="32"/>
-        </w:rPr>
-        <w:t>In</w:t>
-      </w:r>
-      <w:proofErr w:type="gramEnd"/>
-      <w:r>
-        <w:rPr>
-          <w:sz w:val="32"/>
-        </w:rPr>
-        <w:t xml:space="preserve"> Flutter</w:t>
+        <w:t>Coding In Flutter</w:t>
       </w:r>
       <w:r>
         <w:rPr>
@@ -2286,10 +2148,7 @@
     </w:p>
     <w:p>
       <w:r>
-        <w:t>Your app has 2</w:t>
-      </w:r>
-      <w:r>
-        <w:t xml:space="preserve"> very basic and very important files:</w:t>
+        <w:t>Your app has 2 very basic and very important files:</w:t>
       </w:r>
     </w:p>
     <w:p>
@@ -2297,41 +2156,23 @@
         <w:pStyle w:val="NoSpacing"/>
       </w:pPr>
       <w:r>
-        <w:t>1&gt;</w:t>
-      </w:r>
-      <w:proofErr w:type="spellStart"/>
-      <w:r>
-        <w:t>main.dart</w:t>
-      </w:r>
-      <w:proofErr w:type="spellEnd"/>
+        <w:t>1&gt;main.dart</w:t>
+      </w:r>
     </w:p>
     <w:p>
       <w:pPr>
         <w:pStyle w:val="NoSpacing"/>
       </w:pPr>
       <w:r>
-        <w:t>2&gt;</w:t>
-      </w:r>
-      <w:proofErr w:type="spellStart"/>
-      <w:r>
-        <w:t>pubspec.yaml</w:t>
-      </w:r>
-      <w:proofErr w:type="spellEnd"/>
+        <w:t>2&gt;pubspec.yaml</w:t>
+      </w:r>
     </w:p>
     <w:p>
       <w:pPr>
         <w:ind w:right="-755"/>
       </w:pPr>
       <w:r>
-        <w:t xml:space="preserve">The </w:t>
-      </w:r>
-      <w:proofErr w:type="spellStart"/>
-      <w:r>
-        <w:t>main.dart</w:t>
-      </w:r>
-      <w:proofErr w:type="spellEnd"/>
-      <w:r>
-        <w:t xml:space="preserve"> file is where you write the entire code of the app</w:t>
+        <w:t>The main.dart file is where you write the entire code of the app</w:t>
       </w:r>
       <w:r>
         <w:t xml:space="preserve"> is written in the DART language. It doesn’t separate the UI from the logic which was the case with Java and XML. We write the UI elements taking help of the out-of-the-box material design features instead of the ordinary XML.</w:t>
@@ -2342,13 +2183,8 @@
         <w:ind w:right="-755"/>
       </w:pPr>
       <w:r>
-        <w:t xml:space="preserve">The </w:t>
-      </w:r>
-      <w:proofErr w:type="spellStart"/>
-      <w:r>
-        <w:t>pubspec.yaml</w:t>
-      </w:r>
-      <w:proofErr w:type="spellEnd"/>
+        <w:t>The pubspec.yaml</w:t>
+      </w:r>
       <w:r>
         <w:t xml:space="preserve"> file is somewhat similar to a combination of the</w:t>
       </w:r>
@@ -2356,13 +2192,8 @@
         <w:t xml:space="preserve"> android_manifest.xml</w:t>
       </w:r>
       <w:r>
-        <w:t xml:space="preserve"> and the </w:t>
-      </w:r>
-      <w:proofErr w:type="spellStart"/>
-      <w:r>
-        <w:t>build.gradle</w:t>
-      </w:r>
-      <w:proofErr w:type="spellEnd"/>
+        <w:t xml:space="preserve"> and the build.gradle</w:t>
+      </w:r>
       <w:r>
         <w:t xml:space="preserve"> file</w:t>
       </w:r>
@@ -2414,7 +2245,6 @@
           <w:lang w:eastAsia="en-IN"/>
         </w:rPr>
       </w:pPr>
-      <w:proofErr w:type="gramStart"/>
       <w:r>
         <w:rPr>
           <w:rFonts w:ascii="Consolas" w:eastAsia="Times New Roman" w:hAnsi="Consolas" w:cs="Courier New"/>
@@ -2425,20 +2255,7 @@
           <w:szCs w:val="20"/>
           <w:lang w:eastAsia="en-IN"/>
         </w:rPr>
-        <w:t>import</w:t>
-      </w:r>
-      <w:proofErr w:type="gramEnd"/>
-      <w:r>
-        <w:rPr>
-          <w:rFonts w:ascii="Consolas" w:eastAsia="Times New Roman" w:hAnsi="Consolas" w:cs="Courier New"/>
-          <w:b/>
-          <w:bCs/>
-          <w:color w:val="000080"/>
-          <w:sz w:val="20"/>
-          <w:szCs w:val="20"/>
-          <w:lang w:eastAsia="en-IN"/>
-        </w:rPr>
-        <w:t xml:space="preserve"> </w:t>
+        <w:t xml:space="preserve">import </w:t>
       </w:r>
       <w:r>
         <w:rPr>
@@ -2450,59 +2267,7 @@
           <w:szCs w:val="20"/>
           <w:lang w:eastAsia="en-IN"/>
         </w:rPr>
-        <w:t>'</w:t>
-      </w:r>
-      <w:proofErr w:type="spellStart"/>
-      <w:r>
-        <w:rPr>
-          <w:rFonts w:ascii="Consolas" w:eastAsia="Times New Roman" w:hAnsi="Consolas" w:cs="Courier New"/>
-          <w:b/>
-          <w:bCs/>
-          <w:color w:val="008000"/>
-          <w:sz w:val="20"/>
-          <w:szCs w:val="20"/>
-          <w:lang w:eastAsia="en-IN"/>
-        </w:rPr>
-        <w:t>package:flutter</w:t>
-      </w:r>
-      <w:proofErr w:type="spellEnd"/>
-      <w:r>
-        <w:rPr>
-          <w:rFonts w:ascii="Consolas" w:eastAsia="Times New Roman" w:hAnsi="Consolas" w:cs="Courier New"/>
-          <w:b/>
-          <w:bCs/>
-          <w:color w:val="008000"/>
-          <w:sz w:val="20"/>
-          <w:szCs w:val="20"/>
-          <w:lang w:eastAsia="en-IN"/>
-        </w:rPr>
-        <w:t>/</w:t>
-      </w:r>
-      <w:proofErr w:type="spellStart"/>
-      <w:r>
-        <w:rPr>
-          <w:rFonts w:ascii="Consolas" w:eastAsia="Times New Roman" w:hAnsi="Consolas" w:cs="Courier New"/>
-          <w:b/>
-          <w:bCs/>
-          <w:color w:val="008000"/>
-          <w:sz w:val="20"/>
-          <w:szCs w:val="20"/>
-          <w:lang w:eastAsia="en-IN"/>
-        </w:rPr>
-        <w:t>material.dart</w:t>
-      </w:r>
-      <w:proofErr w:type="spellEnd"/>
-      <w:r>
-        <w:rPr>
-          <w:rFonts w:ascii="Consolas" w:eastAsia="Times New Roman" w:hAnsi="Consolas" w:cs="Courier New"/>
-          <w:b/>
-          <w:bCs/>
-          <w:color w:val="008000"/>
-          <w:sz w:val="20"/>
-          <w:szCs w:val="20"/>
-          <w:lang w:eastAsia="en-IN"/>
-        </w:rPr>
-        <w:t>'</w:t>
+        <w:t>'package:flutter/material.dart'</w:t>
       </w:r>
       <w:r>
         <w:rPr>
@@ -2551,43 +2316,19 @@
         <w:ind w:right="-755"/>
       </w:pPr>
       <w:r>
-        <w:t xml:space="preserve">Then comes our most important function—the </w:t>
-      </w:r>
-      <w:proofErr w:type="gramStart"/>
-      <w:r>
-        <w:t>main(</w:t>
-      </w:r>
-      <w:proofErr w:type="gramEnd"/>
-      <w:r>
-        <w:t>) function.</w:t>
+        <w:t>Then comes our most important function—the main() function.</w:t>
       </w:r>
       <w:r>
         <w:t xml:space="preserve"> With the help of the arrow (=&gt;) notation, we return the value returned </w:t>
       </w:r>
       <w:r>
-        <w:t xml:space="preserve">by the </w:t>
-      </w:r>
-      <w:proofErr w:type="gramStart"/>
-      <w:r>
-        <w:t>runApp(</w:t>
-      </w:r>
-      <w:proofErr w:type="gramEnd"/>
-      <w:r>
-        <w:t>) function. T</w:t>
-      </w:r>
-      <w:r>
-        <w:t xml:space="preserve">he </w:t>
-      </w:r>
-      <w:proofErr w:type="gramStart"/>
-      <w:r>
-        <w:t>run</w:t>
-      </w:r>
-      <w:r>
-        <w:t>App(</w:t>
-      </w:r>
-      <w:proofErr w:type="gramEnd"/>
-      <w:r>
-        <w:t>) function returns void (see dart primer above)</w:t>
+        <w:t>by the runApp() function. T</w:t>
+      </w:r>
+      <w:r>
+        <w:t>he run</w:t>
+      </w:r>
+      <w:r>
+        <w:t>App() function returns void (see dart primer above)</w:t>
       </w:r>
       <w:r>
         <w:t xml:space="preserve">. </w:t>
@@ -2602,7 +2343,6 @@
           <w:color w:val="000000"/>
         </w:rPr>
       </w:pPr>
-      <w:proofErr w:type="gramStart"/>
       <w:r>
         <w:rPr>
           <w:rFonts w:ascii="Consolas" w:hAnsi="Consolas"/>
@@ -2610,31 +2350,14 @@
           <w:bCs/>
           <w:color w:val="000080"/>
         </w:rPr>
-        <w:t>void</w:t>
-      </w:r>
-      <w:proofErr w:type="gramEnd"/>
-      <w:r>
-        <w:rPr>
-          <w:rFonts w:ascii="Consolas" w:hAnsi="Consolas"/>
-          <w:b/>
-          <w:bCs/>
-          <w:color w:val="000080"/>
-        </w:rPr>
-        <w:t xml:space="preserve"> </w:t>
-      </w:r>
-      <w:r>
-        <w:rPr>
-          <w:rFonts w:ascii="Consolas" w:hAnsi="Consolas"/>
-          <w:color w:val="000000"/>
-        </w:rPr>
-        <w:t>main() =&gt; runApp(</w:t>
-      </w:r>
-      <w:r>
-        <w:rPr>
-          <w:rFonts w:ascii="Consolas" w:hAnsi="Consolas"/>
-          <w:color w:val="000000"/>
-        </w:rPr>
-        <w:t>);</w:t>
+        <w:t xml:space="preserve">void </w:t>
+      </w:r>
+      <w:r>
+        <w:rPr>
+          <w:rFonts w:ascii="Consolas" w:hAnsi="Consolas"/>
+          <w:color w:val="000000"/>
+        </w:rPr>
+        <w:t>main() =&gt; runApp();</w:t>
       </w:r>
     </w:p>
     <w:p>
@@ -3936,15 +3659,7 @@
     <w:p/>
     <w:p>
       <w:r>
-        <w:t xml:space="preserve">Coming back to our runApp function, this function runs our app, after accepting a root widget for our app. We can create our own root widget by creating a DART class (we’ll look at that later on), but for simplicity sake, let’s use a root widget which has already been created by Google’s Material Design. The name of this root widget is: </w:t>
-      </w:r>
-      <w:proofErr w:type="gramStart"/>
-      <w:r>
-        <w:t>MaterialApp(</w:t>
-      </w:r>
-      <w:proofErr w:type="gramEnd"/>
-      <w:r>
-        <w:t>).</w:t>
+        <w:t>Coming back to our runApp function, this function runs our app, after accepting a root widget for our app. We can create our own root widget by creating a DART class (we’ll look at that later on), but for simplicity sake, let’s use a root widget which has already been created by Google’s Material Design. The name of this root widget is: MaterialApp().</w:t>
       </w:r>
     </w:p>
     <w:p>
@@ -3956,7 +3671,6 @@
           <w:color w:val="000000"/>
         </w:rPr>
       </w:pPr>
-      <w:proofErr w:type="gramStart"/>
       <w:r>
         <w:rPr>
           <w:rFonts w:ascii="Consolas" w:hAnsi="Consolas"/>
@@ -3964,17 +3678,7 @@
           <w:bCs/>
           <w:color w:val="000080"/>
         </w:rPr>
-        <w:t>void</w:t>
-      </w:r>
-      <w:proofErr w:type="gramEnd"/>
-      <w:r>
-        <w:rPr>
-          <w:rFonts w:ascii="Consolas" w:hAnsi="Consolas"/>
-          <w:b/>
-          <w:bCs/>
-          <w:color w:val="000080"/>
-        </w:rPr>
-        <w:t xml:space="preserve"> </w:t>
+        <w:t xml:space="preserve">void </w:t>
       </w:r>
       <w:r>
         <w:rPr>
@@ -3995,14 +3699,7 @@
           <w:rFonts w:ascii="Consolas" w:hAnsi="Consolas"/>
           <w:color w:val="000000"/>
         </w:rPr>
-        <w:t>(</w:t>
-      </w:r>
-      <w:r>
-        <w:rPr>
-          <w:rFonts w:ascii="Consolas" w:hAnsi="Consolas"/>
-          <w:color w:val="000000"/>
-        </w:rPr>
-        <w:t>));</w:t>
+        <w:t>());</w:t>
       </w:r>
     </w:p>
     <w:p>
@@ -4360,19 +4057,9 @@
           </mc:Fallback>
         </mc:AlternateContent>
       </w:r>
-      <w:proofErr w:type="spellStart"/>
-      <w:r>
-        <w:t>Widget_</w:t>
-      </w:r>
-      <w:proofErr w:type="gramStart"/>
-      <w:r>
-        <w:t>name</w:t>
-      </w:r>
-      <w:proofErr w:type="spellEnd"/>
-      <w:r>
-        <w:t>(</w:t>
-      </w:r>
-      <w:proofErr w:type="gramEnd"/>
+      <w:r>
+        <w:t>Widget_name(</w:t>
+      </w:r>
     </w:p>
     <w:p>
       <w:r>
@@ -4627,15 +4314,7 @@
         </mc:AlternateContent>
       </w:r>
       <w:r>
-        <w:t>property_name_</w:t>
-      </w:r>
-      <w:proofErr w:type="gramStart"/>
-      <w:r>
-        <w:t>1 :</w:t>
-      </w:r>
-      <w:proofErr w:type="gramEnd"/>
-      <w:r>
-        <w:t xml:space="preserve"> value1,</w:t>
+        <w:t>property_name_1 : value1,</w:t>
       </w:r>
     </w:p>
     <w:p>
@@ -4717,15 +4396,7 @@
         </mc:AlternateContent>
       </w:r>
       <w:r>
-        <w:t>property_name_</w:t>
-      </w:r>
-      <w:proofErr w:type="gramStart"/>
-      <w:r>
-        <w:t>2 :</w:t>
-      </w:r>
-      <w:proofErr w:type="gramEnd"/>
-      <w:r>
-        <w:t xml:space="preserve"> value2,</w:t>
+        <w:t>property_name_2 : value2,</w:t>
       </w:r>
       <w:r>
         <w:rPr>
@@ -4814,24 +4485,7 @@
         </mc:AlternateContent>
       </w:r>
       <w:r>
-        <w:t>property_name_</w:t>
-      </w:r>
-      <w:proofErr w:type="gramStart"/>
-      <w:r>
-        <w:t>3</w:t>
-      </w:r>
-      <w:r>
-        <w:t xml:space="preserve"> :</w:t>
-      </w:r>
-      <w:proofErr w:type="gramEnd"/>
-      <w:r>
-        <w:t xml:space="preserve"> value</w:t>
-      </w:r>
-      <w:r>
-        <w:t>3</w:t>
-      </w:r>
-      <w:r>
-        <w:t>,</w:t>
+        <w:t>property_name_3 : value3,</w:t>
       </w:r>
     </w:p>
     <w:p>
@@ -4859,7 +4513,6 @@
           <w:color w:val="000000"/>
         </w:rPr>
       </w:pPr>
-      <w:proofErr w:type="gramStart"/>
       <w:r>
         <w:rPr>
           <w:rFonts w:ascii="Consolas" w:hAnsi="Consolas"/>
@@ -4867,17 +4520,7 @@
           <w:bCs/>
           <w:color w:val="000080"/>
         </w:rPr>
-        <w:t>void</w:t>
-      </w:r>
-      <w:proofErr w:type="gramEnd"/>
-      <w:r>
-        <w:rPr>
-          <w:rFonts w:ascii="Consolas" w:hAnsi="Consolas"/>
-          <w:b/>
-          <w:bCs/>
-          <w:color w:val="000080"/>
-        </w:rPr>
-        <w:t xml:space="preserve"> </w:t>
+        <w:t xml:space="preserve">void </w:t>
       </w:r>
       <w:r>
         <w:rPr>
@@ -4920,14 +4563,7 @@
           <w:rFonts w:ascii="Consolas" w:hAnsi="Consolas"/>
           <w:color w:val="000000"/>
         </w:rPr>
-        <w:t>(</w:t>
-      </w:r>
-      <w:r>
-        <w:rPr>
-          <w:rFonts w:ascii="Consolas" w:hAnsi="Consolas"/>
-          <w:color w:val="000000"/>
-        </w:rPr>
-        <w:t>‘</w:t>
+        <w:t>(‘</w:t>
       </w:r>
       <w:r>
         <w:rPr>
@@ -5068,19 +4704,11 @@
         </w:rPr>
         <w:t xml:space="preserve"> </w:t>
       </w:r>
-      <w:proofErr w:type="spellStart"/>
       <w:r>
         <w:rPr>
           <w:sz w:val="44"/>
         </w:rPr>
-        <w:t>innit</w:t>
-      </w:r>
-      <w:proofErr w:type="spellEnd"/>
-      <w:r>
-        <w:rPr>
-          <w:sz w:val="44"/>
-        </w:rPr>
-        <w:t>?</w:t>
+        <w:t>innit?</w:t>
       </w:r>
     </w:p>
     <w:p>
@@ -5229,7 +4857,6 @@
           <w:color w:val="000000"/>
         </w:rPr>
       </w:pPr>
-      <w:proofErr w:type="gramStart"/>
       <w:r>
         <w:rPr>
           <w:rFonts w:ascii="Consolas" w:hAnsi="Consolas"/>
@@ -5237,17 +4864,7 @@
           <w:bCs/>
           <w:color w:val="000080"/>
         </w:rPr>
-        <w:t>void</w:t>
-      </w:r>
-      <w:proofErr w:type="gramEnd"/>
-      <w:r>
-        <w:rPr>
-          <w:rFonts w:ascii="Consolas" w:hAnsi="Consolas"/>
-          <w:b/>
-          <w:bCs/>
-          <w:color w:val="000080"/>
-        </w:rPr>
-        <w:t xml:space="preserve"> </w:t>
+        <w:t xml:space="preserve">void </w:t>
       </w:r>
       <w:r>
         <w:rPr>
@@ -5285,23 +4902,7 @@
           <w:rFonts w:ascii="Consolas" w:hAnsi="Consolas"/>
           <w:color w:val="000000"/>
         </w:rPr>
-        <w:t xml:space="preserve">  </w:t>
-      </w:r>
-      <w:proofErr w:type="gramStart"/>
-      <w:r>
-        <w:rPr>
-          <w:rFonts w:ascii="Consolas" w:hAnsi="Consolas"/>
-          <w:color w:val="000000"/>
-        </w:rPr>
-        <w:t>home</w:t>
-      </w:r>
-      <w:proofErr w:type="gramEnd"/>
-      <w:r>
-        <w:rPr>
-          <w:rFonts w:ascii="Consolas" w:hAnsi="Consolas"/>
-          <w:color w:val="000000"/>
-        </w:rPr>
-        <w:t xml:space="preserve">: </w:t>
+        <w:t xml:space="preserve">  home: </w:t>
       </w:r>
       <w:r>
         <w:rPr>
@@ -5315,14 +4916,7 @@
           <w:rFonts w:ascii="Consolas" w:hAnsi="Consolas"/>
           <w:color w:val="000000"/>
         </w:rPr>
-        <w:t>(</w:t>
-      </w:r>
-      <w:r>
-        <w:rPr>
-          <w:rFonts w:ascii="Consolas" w:hAnsi="Consolas"/>
-          <w:color w:val="000000"/>
-        </w:rPr>
-        <w:t>);</w:t>
+        <w:t>();</w:t>
       </w:r>
     </w:p>
     <w:p>
@@ -5476,7 +5070,6 @@
           <w:color w:val="000000"/>
         </w:rPr>
       </w:pPr>
-      <w:proofErr w:type="gramStart"/>
       <w:r>
         <w:rPr>
           <w:rFonts w:ascii="Consolas" w:hAnsi="Consolas"/>
@@ -5484,17 +5077,7 @@
           <w:bCs/>
           <w:color w:val="000080"/>
         </w:rPr>
-        <w:t>void</w:t>
-      </w:r>
-      <w:proofErr w:type="gramEnd"/>
-      <w:r>
-        <w:rPr>
-          <w:rFonts w:ascii="Consolas" w:hAnsi="Consolas"/>
-          <w:b/>
-          <w:bCs/>
-          <w:color w:val="000080"/>
-        </w:rPr>
-        <w:t xml:space="preserve"> </w:t>
+        <w:t xml:space="preserve">void </w:t>
       </w:r>
       <w:r>
         <w:rPr>
@@ -5573,14 +5156,7 @@
           <w:rFonts w:ascii="Consolas" w:hAnsi="Consolas"/>
           <w:color w:val="000000"/>
         </w:rPr>
-        <w:t>(</w:t>
-      </w:r>
-      <w:r>
-        <w:rPr>
-          <w:rFonts w:ascii="Consolas" w:hAnsi="Consolas"/>
-          <w:color w:val="000000"/>
-        </w:rPr>
-        <w:t>)</w:t>
+        <w:t>()</w:t>
       </w:r>
       <w:r>
         <w:rPr>
@@ -5702,7 +5278,6 @@
           <w:color w:val="000000"/>
         </w:rPr>
       </w:pPr>
-      <w:proofErr w:type="gramStart"/>
       <w:r>
         <w:rPr>
           <w:rFonts w:ascii="Consolas" w:hAnsi="Consolas"/>
@@ -5710,9 +5285,127 @@
           <w:bCs/>
           <w:color w:val="000080"/>
         </w:rPr>
-        <w:t>void</w:t>
-      </w:r>
-      <w:proofErr w:type="gramEnd"/>
+        <w:t xml:space="preserve">void </w:t>
+      </w:r>
+      <w:r>
+        <w:rPr>
+          <w:rFonts w:ascii="Consolas" w:hAnsi="Consolas"/>
+          <w:color w:val="000000"/>
+        </w:rPr>
+        <w:t>main() =&gt; runApp(</w:t>
+      </w:r>
+      <w:r>
+        <w:rPr>
+          <w:rFonts w:ascii="Consolas" w:hAnsi="Consolas"/>
+          <w:color w:val="2196F3"/>
+        </w:rPr>
+        <w:t>MaterialApp</w:t>
+      </w:r>
+      <w:r>
+        <w:rPr>
+          <w:rFonts w:ascii="Consolas" w:hAnsi="Consolas"/>
+          <w:color w:val="000000"/>
+        </w:rPr>
+        <w:t>(</w:t>
+      </w:r>
+      <w:r>
+        <w:rPr>
+          <w:rFonts w:ascii="Consolas" w:hAnsi="Consolas"/>
+          <w:color w:val="000000"/>
+        </w:rPr>
+        <w:br/>
+        <w:t xml:space="preserve">  home: </w:t>
+      </w:r>
+      <w:r>
+        <w:rPr>
+          <w:rFonts w:ascii="Consolas" w:hAnsi="Consolas"/>
+          <w:color w:val="2196F3"/>
+        </w:rPr>
+        <w:t>Scaffold</w:t>
+      </w:r>
+      <w:r>
+        <w:rPr>
+          <w:rFonts w:ascii="Consolas" w:hAnsi="Consolas"/>
+          <w:color w:val="000000"/>
+        </w:rPr>
+        <w:t>(</w:t>
+      </w:r>
+      <w:r>
+        <w:rPr>
+          <w:rFonts w:ascii="Consolas" w:hAnsi="Consolas"/>
+          <w:color w:val="000000"/>
+        </w:rPr>
+        <w:br/>
+        <w:t xml:space="preserve">    appBar: </w:t>
+      </w:r>
+      <w:r>
+        <w:rPr>
+          <w:rFonts w:ascii="Consolas" w:hAnsi="Consolas"/>
+          <w:color w:val="2196F3"/>
+        </w:rPr>
+        <w:t>AppBar</w:t>
+      </w:r>
+      <w:r>
+        <w:rPr>
+          <w:rFonts w:ascii="Consolas" w:hAnsi="Consolas"/>
+          <w:color w:val="000000"/>
+        </w:rPr>
+        <w:t>(</w:t>
+      </w:r>
+      <w:r>
+        <w:rPr>
+          <w:rFonts w:ascii="Consolas" w:hAnsi="Consolas"/>
+          <w:color w:val="000000"/>
+        </w:rPr>
+        <w:br/>
+        <w:t xml:space="preserve">      title: </w:t>
+      </w:r>
+      <w:r>
+        <w:rPr>
+          <w:rFonts w:ascii="Consolas" w:hAnsi="Consolas"/>
+          <w:color w:val="2196F3"/>
+        </w:rPr>
+        <w:t>Text</w:t>
+      </w:r>
+      <w:r>
+        <w:rPr>
+          <w:rFonts w:ascii="Consolas" w:hAnsi="Consolas"/>
+          <w:color w:val="000000"/>
+        </w:rPr>
+        <w:t>(</w:t>
+      </w:r>
+      <w:r>
+        <w:rPr>
+          <w:rFonts w:ascii="Consolas" w:hAnsi="Consolas"/>
+          <w:b/>
+          <w:bCs/>
+          <w:color w:val="008000"/>
+        </w:rPr>
+        <w:t>'Grey Racoon'</w:t>
+      </w:r>
+      <w:r>
+        <w:rPr>
+          <w:rFonts w:ascii="Consolas" w:hAnsi="Consolas"/>
+          <w:color w:val="000000"/>
+        </w:rPr>
+        <w:t>),</w:t>
+      </w:r>
+    </w:p>
+    <w:p/>
+    <w:p>
+      <w:r>
+        <w:t>In order to center the title text, we can also set the value of the property called ‘Center Title’ to ‘true’.</w:t>
+      </w:r>
+    </w:p>
+    <w:p>
+      <w:pPr>
+        <w:pStyle w:val="HTMLPreformatted"/>
+        <w:shd w:val="clear" w:color="auto" w:fill="FFFFFF"/>
+        <w:rPr>
+          <w:rFonts w:ascii="Consolas" w:hAnsi="Consolas"/>
+          <w:color w:val="000000"/>
+        </w:rPr>
+      </w:pPr>
       <w:r>
         <w:rPr>
           <w:rFonts w:ascii="Consolas" w:hAnsi="Consolas"/>
@@ -5720,7 +5413,7 @@
           <w:bCs/>
           <w:color w:val="000080"/>
         </w:rPr>
-        <w:t xml:space="preserve"> </w:t>
+        <w:t xml:space="preserve">void </w:t>
       </w:r>
       <w:r>
         <w:rPr>
@@ -5825,39 +5518,14 @@
         </w:rPr>
         <w:t>),</w:t>
       </w:r>
-    </w:p>
-    <w:p/>
-    <w:p>
-      <w:r>
-        <w:t xml:space="preserve">In order to </w:t>
-      </w:r>
-      <w:proofErr w:type="spellStart"/>
-      <w:r>
-        <w:t>center</w:t>
-      </w:r>
-      <w:proofErr w:type="spellEnd"/>
-      <w:r>
-        <w:t xml:space="preserve"> the title text, we can also set the value of the property called ‘</w:t>
-      </w:r>
-      <w:proofErr w:type="spellStart"/>
-      <w:r>
-        <w:t>Center</w:t>
-      </w:r>
-      <w:proofErr w:type="spellEnd"/>
-      <w:r>
-        <w:t xml:space="preserve"> Title’ to ‘true’.</w:t>
-      </w:r>
-    </w:p>
-    <w:p>
-      <w:pPr>
-        <w:pStyle w:val="HTMLPreformatted"/>
-        <w:shd w:val="clear" w:color="auto" w:fill="FFFFFF"/>
-        <w:rPr>
-          <w:rFonts w:ascii="Consolas" w:hAnsi="Consolas"/>
-          <w:color w:val="000000"/>
-        </w:rPr>
-      </w:pPr>
-      <w:proofErr w:type="gramStart"/>
+      <w:r>
+        <w:rPr>
+          <w:rFonts w:ascii="Consolas" w:hAnsi="Consolas"/>
+          <w:color w:val="000000"/>
+        </w:rPr>
+        <w:br/>
+        <w:t xml:space="preserve">      centerTitle: </w:t>
+      </w:r>
       <w:r>
         <w:rPr>
           <w:rFonts w:ascii="Consolas" w:hAnsi="Consolas"/>
@@ -5865,9 +5533,44 @@
           <w:bCs/>
           <w:color w:val="000080"/>
         </w:rPr>
-        <w:t>void</w:t>
-      </w:r>
-      <w:proofErr w:type="gramEnd"/>
+        <w:t>true</w:t>
+      </w:r>
+      <w:r>
+        <w:rPr>
+          <w:rFonts w:ascii="Consolas" w:hAnsi="Consolas"/>
+          <w:color w:val="000000"/>
+        </w:rPr>
+        <w:t>,</w:t>
+      </w:r>
+      <w:r>
+        <w:rPr>
+          <w:rFonts w:ascii="Consolas" w:hAnsi="Consolas"/>
+          <w:color w:val="000000"/>
+        </w:rPr>
+        <w:br/>
+        <w:t xml:space="preserve">    ),</w:t>
+      </w:r>
+    </w:p>
+    <w:p>
+      <w:r>
+        <w:t xml:space="preserve"> We can also add a body to</w:t>
+      </w:r>
+      <w:r>
+        <w:t xml:space="preserve"> our Scaffolding, and add text</w:t>
+      </w:r>
+      <w:r>
+        <w:t xml:space="preserve"> to our body.</w:t>
+      </w:r>
+    </w:p>
+    <w:p>
+      <w:pPr>
+        <w:pStyle w:val="HTMLPreformatted"/>
+        <w:shd w:val="clear" w:color="auto" w:fill="FFFFFF"/>
+        <w:rPr>
+          <w:rFonts w:ascii="Consolas" w:hAnsi="Consolas"/>
+          <w:color w:val="000000"/>
+        </w:rPr>
+      </w:pPr>
       <w:r>
         <w:rPr>
           <w:rFonts w:ascii="Consolas" w:hAnsi="Consolas"/>
@@ -5875,7 +5578,7 @@
           <w:bCs/>
           <w:color w:val="000080"/>
         </w:rPr>
-        <w:t xml:space="preserve"> </w:t>
+        <w:t xml:space="preserve">void </w:t>
       </w:r>
       <w:r>
         <w:rPr>
@@ -5986,23 +5689,7 @@
           <w:color w:val="000000"/>
         </w:rPr>
         <w:br/>
-        <w:t xml:space="preserve">      </w:t>
-      </w:r>
-      <w:proofErr w:type="spellStart"/>
-      <w:r>
-        <w:rPr>
-          <w:rFonts w:ascii="Consolas" w:hAnsi="Consolas"/>
-          <w:color w:val="000000"/>
-        </w:rPr>
-        <w:t>centerTitle</w:t>
-      </w:r>
-      <w:proofErr w:type="spellEnd"/>
-      <w:r>
-        <w:rPr>
-          <w:rFonts w:ascii="Consolas" w:hAnsi="Consolas"/>
-          <w:color w:val="000000"/>
-        </w:rPr>
-        <w:t xml:space="preserve">: </w:t>
+        <w:t xml:space="preserve">      centerTitle: </w:t>
       </w:r>
       <w:r>
         <w:rPr>
@@ -6028,16 +5715,50 @@
         <w:br/>
         <w:t xml:space="preserve">    ),</w:t>
       </w:r>
-    </w:p>
-    <w:p>
-      <w:r>
-        <w:t xml:space="preserve"> We can also add a body to</w:t>
-      </w:r>
-      <w:r>
-        <w:t xml:space="preserve"> our Scaffolding, and add text</w:t>
-      </w:r>
-      <w:r>
-        <w:t xml:space="preserve"> to our body.</w:t>
+      <w:r>
+        <w:rPr>
+          <w:rFonts w:ascii="Consolas" w:hAnsi="Consolas"/>
+          <w:color w:val="000000"/>
+        </w:rPr>
+        <w:br/>
+        <w:t xml:space="preserve">    body:</w:t>
+      </w:r>
+      <w:r>
+        <w:rPr>
+          <w:rFonts w:ascii="Consolas" w:hAnsi="Consolas"/>
+          <w:color w:val="2196F3"/>
+        </w:rPr>
+        <w:t xml:space="preserve"> </w:t>
+      </w:r>
+      <w:r>
+        <w:rPr>
+          <w:rFonts w:ascii="Consolas" w:hAnsi="Consolas"/>
+          <w:color w:val="2196F3"/>
+        </w:rPr>
+        <w:t xml:space="preserve">Text </w:t>
+      </w:r>
+      <w:r>
+        <w:rPr>
+          <w:rFonts w:ascii="Consolas" w:hAnsi="Consolas"/>
+          <w:color w:val="000000"/>
+        </w:rPr>
+        <w:t>(</w:t>
+      </w:r>
+      <w:r>
+        <w:rPr>
+          <w:rFonts w:ascii="Consolas" w:hAnsi="Consolas"/>
+          <w:b/>
+          <w:bCs/>
+          <w:color w:val="008000"/>
+        </w:rPr>
+        <w:t>'Racoons are fluffy'</w:t>
+      </w:r>
+      <w:r>
+        <w:rPr>
+          <w:rFonts w:ascii="Consolas" w:hAnsi="Consolas"/>
+          <w:color w:val="000000"/>
+        </w:rPr>
+        <w:t>),</w:t>
       </w:r>
     </w:p>
     <w:p>
@@ -6049,7 +5770,81 @@
           <w:color w:val="000000"/>
         </w:rPr>
       </w:pPr>
-      <w:proofErr w:type="gramStart"/>
+      <w:r>
+        <w:rPr>
+          <w:rFonts w:ascii="Consolas" w:hAnsi="Consolas"/>
+          <w:color w:val="000000"/>
+        </w:rPr>
+        <w:tab/>
+        <w:t>),</w:t>
+      </w:r>
+    </w:p>
+    <w:p>
+      <w:pPr>
+        <w:pStyle w:val="HTMLPreformatted"/>
+        <w:shd w:val="clear" w:color="auto" w:fill="FFFFFF"/>
+        <w:rPr>
+          <w:rFonts w:ascii="Consolas" w:hAnsi="Consolas"/>
+          <w:color w:val="000000"/>
+        </w:rPr>
+      </w:pPr>
+      <w:r>
+        <w:rPr>
+          <w:rFonts w:ascii="Consolas" w:hAnsi="Consolas"/>
+          <w:color w:val="000000"/>
+        </w:rPr>
+        <w:tab/>
+      </w:r>
+      <w:r>
+        <w:rPr>
+          <w:rFonts w:ascii="Consolas" w:hAnsi="Consolas"/>
+          <w:color w:val="000000"/>
+        </w:rPr>
+        <w:t>),</w:t>
+      </w:r>
+    </w:p>
+    <w:p>
+      <w:pPr>
+        <w:pStyle w:val="HTMLPreformatted"/>
+        <w:shd w:val="clear" w:color="auto" w:fill="FFFFFF"/>
+        <w:rPr>
+          <w:rFonts w:ascii="Consolas" w:hAnsi="Consolas"/>
+          <w:color w:val="000000"/>
+        </w:rPr>
+      </w:pPr>
+      <w:r>
+        <w:rPr>
+          <w:rFonts w:ascii="Consolas" w:hAnsi="Consolas"/>
+          <w:color w:val="000000"/>
+        </w:rPr>
+        <w:tab/>
+        <w:t>);</w:t>
+      </w:r>
+    </w:p>
+    <w:p>
+      <w:pPr>
+        <w:pStyle w:val="HTMLPreformatted"/>
+        <w:shd w:val="clear" w:color="auto" w:fill="FFFFFF"/>
+        <w:rPr>
+          <w:rFonts w:ascii="Consolas" w:hAnsi="Consolas"/>
+          <w:color w:val="000000"/>
+        </w:rPr>
+      </w:pPr>
+    </w:p>
+    <w:p>
+      <w:r>
+        <w:t>To bring the body text to the centre of the screen, we use the Center()  widget and insert our Text() widget inside it.  But we cannot insert a widget directly. We need to explicitly tell Flutter that, ONE OF THE CHILDS in the Widget tree is centered. So, we use the child property of the center widget.</w:t>
+      </w:r>
+    </w:p>
+    <w:p>
+      <w:pPr>
+        <w:pStyle w:val="HTMLPreformatted"/>
+        <w:shd w:val="clear" w:color="auto" w:fill="FFFFFF"/>
+        <w:rPr>
+          <w:rFonts w:ascii="Consolas" w:hAnsi="Consolas"/>
+          <w:color w:val="000000"/>
+        </w:rPr>
+      </w:pPr>
       <w:r>
         <w:rPr>
           <w:rFonts w:ascii="Consolas" w:hAnsi="Consolas"/>
@@ -6057,9 +5852,119 @@
           <w:bCs/>
           <w:color w:val="000080"/>
         </w:rPr>
-        <w:t>void</w:t>
-      </w:r>
-      <w:proofErr w:type="gramEnd"/>
+        <w:t xml:space="preserve">void </w:t>
+      </w:r>
+      <w:r>
+        <w:rPr>
+          <w:rFonts w:ascii="Consolas" w:hAnsi="Consolas"/>
+          <w:color w:val="000000"/>
+        </w:rPr>
+        <w:t>main() =&gt; runApp(</w:t>
+      </w:r>
+      <w:r>
+        <w:rPr>
+          <w:rFonts w:ascii="Consolas" w:hAnsi="Consolas"/>
+          <w:color w:val="2196F3"/>
+        </w:rPr>
+        <w:t>MaterialApp</w:t>
+      </w:r>
+      <w:r>
+        <w:rPr>
+          <w:rFonts w:ascii="Consolas" w:hAnsi="Consolas"/>
+          <w:color w:val="000000"/>
+        </w:rPr>
+        <w:t>(</w:t>
+      </w:r>
+      <w:r>
+        <w:rPr>
+          <w:rFonts w:ascii="Consolas" w:hAnsi="Consolas"/>
+          <w:color w:val="000000"/>
+        </w:rPr>
+        <w:br/>
+        <w:t xml:space="preserve">  home: </w:t>
+      </w:r>
+      <w:r>
+        <w:rPr>
+          <w:rFonts w:ascii="Consolas" w:hAnsi="Consolas"/>
+          <w:color w:val="2196F3"/>
+        </w:rPr>
+        <w:t>Scaffold</w:t>
+      </w:r>
+      <w:r>
+        <w:rPr>
+          <w:rFonts w:ascii="Consolas" w:hAnsi="Consolas"/>
+          <w:color w:val="000000"/>
+        </w:rPr>
+        <w:t>(</w:t>
+      </w:r>
+      <w:r>
+        <w:rPr>
+          <w:rFonts w:ascii="Consolas" w:hAnsi="Consolas"/>
+          <w:color w:val="000000"/>
+        </w:rPr>
+        <w:br/>
+        <w:t xml:space="preserve">    appBar: </w:t>
+      </w:r>
+      <w:r>
+        <w:rPr>
+          <w:rFonts w:ascii="Consolas" w:hAnsi="Consolas"/>
+          <w:color w:val="2196F3"/>
+        </w:rPr>
+        <w:t>AppBar</w:t>
+      </w:r>
+      <w:r>
+        <w:rPr>
+          <w:rFonts w:ascii="Consolas" w:hAnsi="Consolas"/>
+          <w:color w:val="000000"/>
+        </w:rPr>
+        <w:t>(</w:t>
+      </w:r>
+      <w:r>
+        <w:rPr>
+          <w:rFonts w:ascii="Consolas" w:hAnsi="Consolas"/>
+          <w:color w:val="000000"/>
+        </w:rPr>
+        <w:br/>
+        <w:t xml:space="preserve">      title: </w:t>
+      </w:r>
+      <w:r>
+        <w:rPr>
+          <w:rFonts w:ascii="Consolas" w:hAnsi="Consolas"/>
+          <w:color w:val="2196F3"/>
+        </w:rPr>
+        <w:t>Text</w:t>
+      </w:r>
+      <w:r>
+        <w:rPr>
+          <w:rFonts w:ascii="Consolas" w:hAnsi="Consolas"/>
+          <w:color w:val="000000"/>
+        </w:rPr>
+        <w:t>(</w:t>
+      </w:r>
+      <w:r>
+        <w:rPr>
+          <w:rFonts w:ascii="Consolas" w:hAnsi="Consolas"/>
+          <w:b/>
+          <w:bCs/>
+          <w:color w:val="008000"/>
+        </w:rPr>
+        <w:t>'Grey Racoon'</w:t>
+      </w:r>
+      <w:r>
+        <w:rPr>
+          <w:rFonts w:ascii="Consolas" w:hAnsi="Consolas"/>
+          <w:color w:val="000000"/>
+        </w:rPr>
+        <w:t>),</w:t>
+      </w:r>
+      <w:r>
+        <w:rPr>
+          <w:rFonts w:ascii="Consolas" w:hAnsi="Consolas"/>
+          <w:color w:val="000000"/>
+        </w:rPr>
+        <w:br/>
+        <w:t xml:space="preserve">      centerTitle: </w:t>
+      </w:r>
       <w:r>
         <w:rPr>
           <w:rFonts w:ascii="Consolas" w:hAnsi="Consolas"/>
@@ -6067,21 +5972,37 @@
           <w:bCs/>
           <w:color w:val="000080"/>
         </w:rPr>
-        <w:t xml:space="preserve"> </w:t>
-      </w:r>
-      <w:r>
-        <w:rPr>
-          <w:rFonts w:ascii="Consolas" w:hAnsi="Consolas"/>
-          <w:color w:val="000000"/>
-        </w:rPr>
-        <w:t>main() =&gt; runApp(</w:t>
+        <w:t>true</w:t>
+      </w:r>
+      <w:r>
+        <w:rPr>
+          <w:rFonts w:ascii="Consolas" w:hAnsi="Consolas"/>
+          <w:color w:val="000000"/>
+        </w:rPr>
+        <w:t>,</w:t>
+      </w:r>
+      <w:r>
+        <w:rPr>
+          <w:rFonts w:ascii="Consolas" w:hAnsi="Consolas"/>
+          <w:color w:val="000000"/>
+        </w:rPr>
+        <w:br/>
+        <w:t xml:space="preserve">    ),</w:t>
+      </w:r>
+      <w:r>
+        <w:rPr>
+          <w:rFonts w:ascii="Consolas" w:hAnsi="Consolas"/>
+          <w:color w:val="000000"/>
+        </w:rPr>
+        <w:br/>
+        <w:t xml:space="preserve">    body: </w:t>
       </w:r>
       <w:r>
         <w:rPr>
           <w:rFonts w:ascii="Consolas" w:hAnsi="Consolas"/>
           <w:color w:val="2196F3"/>
         </w:rPr>
-        <w:t>MaterialApp</w:t>
+        <w:t>Center</w:t>
       </w:r>
       <w:r>
         <w:rPr>
@@ -6096,51 +6017,7 @@
           <w:color w:val="000000"/>
         </w:rPr>
         <w:br/>
-        <w:t xml:space="preserve">  home: </w:t>
-      </w:r>
-      <w:r>
-        <w:rPr>
-          <w:rFonts w:ascii="Consolas" w:hAnsi="Consolas"/>
-          <w:color w:val="2196F3"/>
-        </w:rPr>
-        <w:t>Scaffold</w:t>
-      </w:r>
-      <w:r>
-        <w:rPr>
-          <w:rFonts w:ascii="Consolas" w:hAnsi="Consolas"/>
-          <w:color w:val="000000"/>
-        </w:rPr>
-        <w:t>(</w:t>
-      </w:r>
-      <w:r>
-        <w:rPr>
-          <w:rFonts w:ascii="Consolas" w:hAnsi="Consolas"/>
-          <w:color w:val="000000"/>
-        </w:rPr>
-        <w:br/>
-        <w:t xml:space="preserve">    appBar: </w:t>
-      </w:r>
-      <w:r>
-        <w:rPr>
-          <w:rFonts w:ascii="Consolas" w:hAnsi="Consolas"/>
-          <w:color w:val="2196F3"/>
-        </w:rPr>
-        <w:t>AppBar</w:t>
-      </w:r>
-      <w:r>
-        <w:rPr>
-          <w:rFonts w:ascii="Consolas" w:hAnsi="Consolas"/>
-          <w:color w:val="000000"/>
-        </w:rPr>
-        <w:t>(</w:t>
-      </w:r>
-      <w:r>
-        <w:rPr>
-          <w:rFonts w:ascii="Consolas" w:hAnsi="Consolas"/>
-          <w:color w:val="000000"/>
-        </w:rPr>
-        <w:br/>
-        <w:t xml:space="preserve">      title: </w:t>
+        <w:t xml:space="preserve">      child:</w:t>
       </w:r>
       <w:r>
         <w:rPr>
@@ -6163,14 +6040,14 @@
           <w:bCs/>
           <w:color w:val="008000"/>
         </w:rPr>
-        <w:t>'Grey Racoon'</w:t>
-      </w:r>
-      <w:r>
-        <w:rPr>
-          <w:rFonts w:ascii="Consolas" w:hAnsi="Consolas"/>
-          <w:color w:val="000000"/>
-        </w:rPr>
-        <w:t>),</w:t>
+        <w:t>'Racoons are fluffy!'</w:t>
+      </w:r>
+      <w:r>
+        <w:rPr>
+          <w:rFonts w:ascii="Consolas" w:hAnsi="Consolas"/>
+          <w:color w:val="000000"/>
+        </w:rPr>
+        <w:t>) ,</w:t>
       </w:r>
       <w:r>
         <w:rPr>
@@ -6178,24 +6055,30 @@
           <w:color w:val="000000"/>
         </w:rPr>
         <w:br/>
-        <w:t xml:space="preserve">      </w:t>
-      </w:r>
-      <w:proofErr w:type="spellStart"/>
-      <w:r>
-        <w:rPr>
-          <w:rFonts w:ascii="Consolas" w:hAnsi="Consolas"/>
-          <w:color w:val="000000"/>
-        </w:rPr>
-        <w:t>centerTitle</w:t>
-      </w:r>
-      <w:proofErr w:type="spellEnd"/>
-      <w:r>
-        <w:rPr>
-          <w:rFonts w:ascii="Consolas" w:hAnsi="Consolas"/>
-          <w:color w:val="000000"/>
-        </w:rPr>
-        <w:t xml:space="preserve">: </w:t>
-      </w:r>
+        <w:t xml:space="preserve">    ),</w:t>
+      </w:r>
+    </w:p>
+    <w:p>
+      <w:r>
+        <w:lastRenderedPageBreak/>
+        <w:t>Last, but not the least, we can add a floating action button to the</w:t>
+      </w:r>
+      <w:r>
+        <w:t xml:space="preserve"> scaffold. With the child property, we can also set the text of the FAB.</w:t>
+      </w:r>
+      <w:r>
+        <w:t xml:space="preserve"> The entire code looks like:</w:t>
+      </w:r>
+    </w:p>
+    <w:p>
+      <w:pPr>
+        <w:pStyle w:val="HTMLPreformatted"/>
+        <w:shd w:val="clear" w:color="auto" w:fill="FFFFFF"/>
+        <w:rPr>
+          <w:rFonts w:ascii="Consolas" w:hAnsi="Consolas"/>
+          <w:color w:val="000000"/>
+        </w:rPr>
+      </w:pPr>
       <w:r>
         <w:rPr>
           <w:rFonts w:ascii="Consolas" w:hAnsi="Consolas"/>
@@ -6203,51 +6086,7 @@
           <w:bCs/>
           <w:color w:val="000080"/>
         </w:rPr>
-        <w:t>true</w:t>
-      </w:r>
-      <w:r>
-        <w:rPr>
-          <w:rFonts w:ascii="Consolas" w:hAnsi="Consolas"/>
-          <w:color w:val="000000"/>
-        </w:rPr>
-        <w:t>,</w:t>
-      </w:r>
-      <w:r>
-        <w:rPr>
-          <w:rFonts w:ascii="Consolas" w:hAnsi="Consolas"/>
-          <w:color w:val="000000"/>
-        </w:rPr>
-        <w:br/>
-        <w:t xml:space="preserve">    ),</w:t>
-      </w:r>
-      <w:r>
-        <w:rPr>
-          <w:rFonts w:ascii="Consolas" w:hAnsi="Consolas"/>
-          <w:color w:val="000000"/>
-        </w:rPr>
-        <w:br/>
-        <w:t xml:space="preserve">    body:</w:t>
-      </w:r>
-      <w:r>
-        <w:rPr>
-          <w:rFonts w:ascii="Consolas" w:hAnsi="Consolas"/>
-          <w:color w:val="2196F3"/>
-        </w:rPr>
-        <w:t xml:space="preserve"> </w:t>
-      </w:r>
-      <w:r>
-        <w:rPr>
-          <w:rFonts w:ascii="Consolas" w:hAnsi="Consolas"/>
-          <w:color w:val="2196F3"/>
-        </w:rPr>
-        <w:t xml:space="preserve">Text </w:t>
-      </w:r>
-      <w:r>
-        <w:rPr>
-          <w:rFonts w:ascii="Consolas" w:hAnsi="Consolas"/>
-          <w:color w:val="000000"/>
-        </w:rPr>
-        <w:t>(</w:t>
+        <w:t xml:space="preserve">import </w:t>
       </w:r>
       <w:r>
         <w:rPr>
@@ -6256,7 +6095,124 @@
           <w:bCs/>
           <w:color w:val="008000"/>
         </w:rPr>
-        <w:t>'</w:t>
+        <w:t>'package:flutter/material.dart'</w:t>
+      </w:r>
+      <w:r>
+        <w:rPr>
+          <w:rFonts w:ascii="Consolas" w:hAnsi="Consolas"/>
+          <w:color w:val="000000"/>
+        </w:rPr>
+        <w:t>;</w:t>
+      </w:r>
+      <w:r>
+        <w:rPr>
+          <w:rFonts w:ascii="Consolas" w:hAnsi="Consolas"/>
+          <w:color w:val="000000"/>
+        </w:rPr>
+        <w:br/>
+      </w:r>
+      <w:r>
+        <w:rPr>
+          <w:rFonts w:ascii="Consolas" w:hAnsi="Consolas"/>
+          <w:color w:val="000000"/>
+        </w:rPr>
+        <w:br/>
+      </w:r>
+      <w:r>
+        <w:rPr>
+          <w:rFonts w:ascii="Consolas" w:hAnsi="Consolas"/>
+          <w:b/>
+          <w:bCs/>
+          <w:color w:val="000080"/>
+        </w:rPr>
+        <w:t xml:space="preserve">void </w:t>
+      </w:r>
+      <w:r>
+        <w:rPr>
+          <w:rFonts w:ascii="Consolas" w:hAnsi="Consolas"/>
+          <w:color w:val="000000"/>
+        </w:rPr>
+        <w:t>main() =&gt; runApp(</w:t>
+      </w:r>
+      <w:r>
+        <w:rPr>
+          <w:rFonts w:ascii="Consolas" w:hAnsi="Consolas"/>
+          <w:color w:val="2196F3"/>
+        </w:rPr>
+        <w:t>MaterialApp</w:t>
+      </w:r>
+      <w:r>
+        <w:rPr>
+          <w:rFonts w:ascii="Consolas" w:hAnsi="Consolas"/>
+          <w:color w:val="000000"/>
+        </w:rPr>
+        <w:t>(</w:t>
+      </w:r>
+      <w:r>
+        <w:rPr>
+          <w:rFonts w:ascii="Consolas" w:hAnsi="Consolas"/>
+          <w:color w:val="000000"/>
+        </w:rPr>
+        <w:br/>
+        <w:t xml:space="preserve">  home: </w:t>
+      </w:r>
+      <w:r>
+        <w:rPr>
+          <w:rFonts w:ascii="Consolas" w:hAnsi="Consolas"/>
+          <w:color w:val="2196F3"/>
+        </w:rPr>
+        <w:t>Scaffold</w:t>
+      </w:r>
+      <w:r>
+        <w:rPr>
+          <w:rFonts w:ascii="Consolas" w:hAnsi="Consolas"/>
+          <w:color w:val="000000"/>
+        </w:rPr>
+        <w:t>(</w:t>
+      </w:r>
+      <w:r>
+        <w:rPr>
+          <w:rFonts w:ascii="Consolas" w:hAnsi="Consolas"/>
+          <w:color w:val="000000"/>
+        </w:rPr>
+        <w:br/>
+        <w:t xml:space="preserve">    appBar: </w:t>
+      </w:r>
+      <w:r>
+        <w:rPr>
+          <w:rFonts w:ascii="Consolas" w:hAnsi="Consolas"/>
+          <w:color w:val="2196F3"/>
+        </w:rPr>
+        <w:t>AppBar</w:t>
+      </w:r>
+      <w:r>
+        <w:rPr>
+          <w:rFonts w:ascii="Consolas" w:hAnsi="Consolas"/>
+          <w:color w:val="000000"/>
+        </w:rPr>
+        <w:t>(</w:t>
+      </w:r>
+      <w:r>
+        <w:rPr>
+          <w:rFonts w:ascii="Consolas" w:hAnsi="Consolas"/>
+          <w:color w:val="000000"/>
+        </w:rPr>
+        <w:br/>
+        <w:t xml:space="preserve">      title: </w:t>
+      </w:r>
+      <w:r>
+        <w:rPr>
+          <w:rFonts w:ascii="Consolas" w:hAnsi="Consolas"/>
+          <w:color w:val="2196F3"/>
+        </w:rPr>
+        <w:t>Text</w:t>
+      </w:r>
+      <w:r>
+        <w:rPr>
+          <w:rFonts w:ascii="Consolas" w:hAnsi="Consolas"/>
+          <w:color w:val="000000"/>
+        </w:rPr>
+        <w:t>(</w:t>
       </w:r>
       <w:r>
         <w:rPr>
@@ -6265,7 +6221,90 @@
           <w:bCs/>
           <w:color w:val="008000"/>
         </w:rPr>
-        <w:t>Racoon</w:t>
+        <w:t>'Grey Racoon'</w:t>
+      </w:r>
+      <w:r>
+        <w:rPr>
+          <w:rFonts w:ascii="Consolas" w:hAnsi="Consolas"/>
+          <w:color w:val="000000"/>
+        </w:rPr>
+        <w:t>),</w:t>
+      </w:r>
+      <w:r>
+        <w:rPr>
+          <w:rFonts w:ascii="Consolas" w:hAnsi="Consolas"/>
+          <w:color w:val="000000"/>
+        </w:rPr>
+        <w:br/>
+        <w:t xml:space="preserve">      centerTitle: </w:t>
+      </w:r>
+      <w:r>
+        <w:rPr>
+          <w:rFonts w:ascii="Consolas" w:hAnsi="Consolas"/>
+          <w:b/>
+          <w:bCs/>
+          <w:color w:val="000080"/>
+        </w:rPr>
+        <w:t>true</w:t>
+      </w:r>
+      <w:r>
+        <w:rPr>
+          <w:rFonts w:ascii="Consolas" w:hAnsi="Consolas"/>
+          <w:color w:val="000000"/>
+        </w:rPr>
+        <w:t>,</w:t>
+      </w:r>
+      <w:r>
+        <w:rPr>
+          <w:rFonts w:ascii="Consolas" w:hAnsi="Consolas"/>
+          <w:color w:val="000000"/>
+        </w:rPr>
+        <w:br/>
+        <w:t xml:space="preserve">    ),</w:t>
+      </w:r>
+      <w:r>
+        <w:rPr>
+          <w:rFonts w:ascii="Consolas" w:hAnsi="Consolas"/>
+          <w:color w:val="000000"/>
+        </w:rPr>
+        <w:br/>
+        <w:t xml:space="preserve">    body: </w:t>
+      </w:r>
+      <w:r>
+        <w:rPr>
+          <w:rFonts w:ascii="Consolas" w:hAnsi="Consolas"/>
+          <w:color w:val="2196F3"/>
+        </w:rPr>
+        <w:t>Center</w:t>
+      </w:r>
+      <w:r>
+        <w:rPr>
+          <w:rFonts w:ascii="Consolas" w:hAnsi="Consolas"/>
+          <w:color w:val="000000"/>
+        </w:rPr>
+        <w:t>(</w:t>
+      </w:r>
+      <w:r>
+        <w:rPr>
+          <w:rFonts w:ascii="Consolas" w:hAnsi="Consolas"/>
+          <w:color w:val="000000"/>
+        </w:rPr>
+        <w:br/>
+        <w:t xml:space="preserve">      child:</w:t>
+      </w:r>
+      <w:r>
+        <w:rPr>
+          <w:rFonts w:ascii="Consolas" w:hAnsi="Consolas"/>
+          <w:color w:val="2196F3"/>
+        </w:rPr>
+        <w:t>Text</w:t>
+      </w:r>
+      <w:r>
+        <w:rPr>
+          <w:rFonts w:ascii="Consolas" w:hAnsi="Consolas"/>
+          <w:color w:val="000000"/>
+        </w:rPr>
+        <w:t>(</w:t>
       </w:r>
       <w:r>
         <w:rPr>
@@ -6274,7 +6313,66 @@
           <w:bCs/>
           <w:color w:val="008000"/>
         </w:rPr>
-        <w:t>s are fluffy</w:t>
+        <w:t>'Racoons are fluffy!'</w:t>
+      </w:r>
+      <w:r>
+        <w:rPr>
+          <w:rFonts w:ascii="Consolas" w:hAnsi="Consolas"/>
+          <w:color w:val="000000"/>
+        </w:rPr>
+        <w:t>) ,</w:t>
+      </w:r>
+      <w:r>
+        <w:rPr>
+          <w:rFonts w:ascii="Consolas" w:hAnsi="Consolas"/>
+          <w:color w:val="000000"/>
+        </w:rPr>
+        <w:br/>
+        <w:t xml:space="preserve">    ),</w:t>
+      </w:r>
+      <w:r>
+        <w:rPr>
+          <w:rFonts w:ascii="Consolas" w:hAnsi="Consolas"/>
+          <w:color w:val="000000"/>
+        </w:rPr>
+        <w:br/>
+        <w:t xml:space="preserve">    floatingActionButton:</w:t>
+      </w:r>
+      <w:r>
+        <w:rPr>
+          <w:rFonts w:ascii="Consolas" w:hAnsi="Consolas"/>
+          <w:color w:val="2196F3"/>
+        </w:rPr>
+        <w:t>FloatingActionButton</w:t>
+      </w:r>
+      <w:r>
+        <w:rPr>
+          <w:rFonts w:ascii="Consolas" w:hAnsi="Consolas"/>
+          <w:color w:val="000000"/>
+        </w:rPr>
+        <w:t>(</w:t>
+      </w:r>
+      <w:r>
+        <w:rPr>
+          <w:rFonts w:ascii="Consolas" w:hAnsi="Consolas"/>
+          <w:color w:val="000000"/>
+        </w:rPr>
+        <w:br/>
+        <w:t xml:space="preserve">      child: </w:t>
+      </w:r>
+      <w:r>
+        <w:rPr>
+          <w:rFonts w:ascii="Consolas" w:hAnsi="Consolas"/>
+          <w:color w:val="2196F3"/>
+        </w:rPr>
+        <w:t>Text</w:t>
+      </w:r>
+      <w:r>
+        <w:rPr>
+          <w:rFonts w:ascii="Consolas" w:hAnsi="Consolas"/>
+          <w:color w:val="000000"/>
+        </w:rPr>
+        <w:t>(</w:t>
       </w:r>
       <w:r>
         <w:rPr>
@@ -6283,287 +6381,14 @@
           <w:bCs/>
           <w:color w:val="008000"/>
         </w:rPr>
-        <w:t>'</w:t>
-      </w:r>
-      <w:r>
-        <w:rPr>
-          <w:rFonts w:ascii="Consolas" w:hAnsi="Consolas"/>
-          <w:color w:val="000000"/>
-        </w:rPr>
-        <w:t>)</w:t>
-      </w:r>
-      <w:r>
-        <w:rPr>
-          <w:rFonts w:ascii="Consolas" w:hAnsi="Consolas"/>
-          <w:color w:val="000000"/>
-        </w:rPr>
-        <w:t>,</w:t>
-      </w:r>
-    </w:p>
-    <w:p>
-      <w:pPr>
-        <w:pStyle w:val="HTMLPreformatted"/>
-        <w:shd w:val="clear" w:color="auto" w:fill="FFFFFF"/>
-        <w:rPr>
-          <w:rFonts w:ascii="Consolas" w:hAnsi="Consolas"/>
-          <w:color w:val="000000"/>
-        </w:rPr>
-      </w:pPr>
-      <w:r>
-        <w:rPr>
-          <w:rFonts w:ascii="Consolas" w:hAnsi="Consolas"/>
-          <w:color w:val="000000"/>
-        </w:rPr>
-        <w:tab/>
+        <w:t>'click'</w:t>
+      </w:r>
+      <w:r>
+        <w:rPr>
+          <w:rFonts w:ascii="Consolas" w:hAnsi="Consolas"/>
+          <w:color w:val="000000"/>
+        </w:rPr>
         <w:t>),</w:t>
-      </w:r>
-    </w:p>
-    <w:p>
-      <w:pPr>
-        <w:pStyle w:val="HTMLPreformatted"/>
-        <w:shd w:val="clear" w:color="auto" w:fill="FFFFFF"/>
-        <w:rPr>
-          <w:rFonts w:ascii="Consolas" w:hAnsi="Consolas"/>
-          <w:color w:val="000000"/>
-        </w:rPr>
-      </w:pPr>
-      <w:r>
-        <w:rPr>
-          <w:rFonts w:ascii="Consolas" w:hAnsi="Consolas"/>
-          <w:color w:val="000000"/>
-        </w:rPr>
-        <w:tab/>
-      </w:r>
-      <w:r>
-        <w:rPr>
-          <w:rFonts w:ascii="Consolas" w:hAnsi="Consolas"/>
-          <w:color w:val="000000"/>
-        </w:rPr>
-        <w:t>),</w:t>
-      </w:r>
-    </w:p>
-    <w:p>
-      <w:pPr>
-        <w:pStyle w:val="HTMLPreformatted"/>
-        <w:shd w:val="clear" w:color="auto" w:fill="FFFFFF"/>
-        <w:rPr>
-          <w:rFonts w:ascii="Consolas" w:hAnsi="Consolas"/>
-          <w:color w:val="000000"/>
-        </w:rPr>
-      </w:pPr>
-      <w:r>
-        <w:rPr>
-          <w:rFonts w:ascii="Consolas" w:hAnsi="Consolas"/>
-          <w:color w:val="000000"/>
-        </w:rPr>
-        <w:tab/>
-        <w:t>);</w:t>
-      </w:r>
-    </w:p>
-    <w:p>
-      <w:pPr>
-        <w:pStyle w:val="HTMLPreformatted"/>
-        <w:shd w:val="clear" w:color="auto" w:fill="FFFFFF"/>
-        <w:rPr>
-          <w:rFonts w:ascii="Consolas" w:hAnsi="Consolas"/>
-          <w:color w:val="000000"/>
-        </w:rPr>
-      </w:pPr>
-    </w:p>
-    <w:p>
-      <w:r>
-        <w:t xml:space="preserve">To bring the body text to the centre of the screen, we use the </w:t>
-      </w:r>
-      <w:proofErr w:type="spellStart"/>
-      <w:proofErr w:type="gramStart"/>
-      <w:r>
-        <w:t>Center</w:t>
-      </w:r>
-      <w:proofErr w:type="spellEnd"/>
-      <w:r>
-        <w:t>(</w:t>
-      </w:r>
-      <w:proofErr w:type="gramEnd"/>
-      <w:r>
-        <w:t xml:space="preserve">)  widget and insert our Text() widget inside it.  But we cannot insert a widget directly. We need to explicitly tell Flutter that, ONE OF THE CHILDS in the Widget tree is </w:t>
-      </w:r>
-      <w:proofErr w:type="spellStart"/>
-      <w:r>
-        <w:t>centered</w:t>
-      </w:r>
-      <w:proofErr w:type="spellEnd"/>
-      <w:r>
-        <w:t xml:space="preserve">. So, we use the child property of the </w:t>
-      </w:r>
-      <w:proofErr w:type="spellStart"/>
-      <w:r>
-        <w:t>center</w:t>
-      </w:r>
-      <w:proofErr w:type="spellEnd"/>
-      <w:r>
-        <w:t xml:space="preserve"> widget.</w:t>
-      </w:r>
-    </w:p>
-    <w:p>
-      <w:pPr>
-        <w:pStyle w:val="HTMLPreformatted"/>
-        <w:shd w:val="clear" w:color="auto" w:fill="FFFFFF"/>
-        <w:rPr>
-          <w:rFonts w:ascii="Consolas" w:hAnsi="Consolas"/>
-          <w:color w:val="000000"/>
-        </w:rPr>
-      </w:pPr>
-      <w:r>
-        <w:rPr>
-          <w:rFonts w:ascii="Consolas" w:hAnsi="Consolas"/>
-          <w:b/>
-          <w:bCs/>
-          <w:color w:val="000080"/>
-        </w:rPr>
-        <w:t xml:space="preserve">void </w:t>
-      </w:r>
-      <w:r>
-        <w:rPr>
-          <w:rFonts w:ascii="Consolas" w:hAnsi="Consolas"/>
-          <w:color w:val="000000"/>
-        </w:rPr>
-        <w:t>main() =&gt; runApp(</w:t>
-      </w:r>
-      <w:r>
-        <w:rPr>
-          <w:rFonts w:ascii="Consolas" w:hAnsi="Consolas"/>
-          <w:color w:val="2196F3"/>
-        </w:rPr>
-        <w:t>MaterialApp</w:t>
-      </w:r>
-      <w:r>
-        <w:rPr>
-          <w:rFonts w:ascii="Consolas" w:hAnsi="Consolas"/>
-          <w:color w:val="000000"/>
-        </w:rPr>
-        <w:t>(</w:t>
-      </w:r>
-      <w:r>
-        <w:rPr>
-          <w:rFonts w:ascii="Consolas" w:hAnsi="Consolas"/>
-          <w:color w:val="000000"/>
-        </w:rPr>
-        <w:br/>
-        <w:t xml:space="preserve">  home: </w:t>
-      </w:r>
-      <w:r>
-        <w:rPr>
-          <w:rFonts w:ascii="Consolas" w:hAnsi="Consolas"/>
-          <w:color w:val="2196F3"/>
-        </w:rPr>
-        <w:t>Scaffold</w:t>
-      </w:r>
-      <w:r>
-        <w:rPr>
-          <w:rFonts w:ascii="Consolas" w:hAnsi="Consolas"/>
-          <w:color w:val="000000"/>
-        </w:rPr>
-        <w:t>(</w:t>
-      </w:r>
-      <w:r>
-        <w:rPr>
-          <w:rFonts w:ascii="Consolas" w:hAnsi="Consolas"/>
-          <w:color w:val="000000"/>
-        </w:rPr>
-        <w:br/>
-        <w:t xml:space="preserve">    appBar: </w:t>
-      </w:r>
-      <w:r>
-        <w:rPr>
-          <w:rFonts w:ascii="Consolas" w:hAnsi="Consolas"/>
-          <w:color w:val="2196F3"/>
-        </w:rPr>
-        <w:t>AppBar</w:t>
-      </w:r>
-      <w:r>
-        <w:rPr>
-          <w:rFonts w:ascii="Consolas" w:hAnsi="Consolas"/>
-          <w:color w:val="000000"/>
-        </w:rPr>
-        <w:t>(</w:t>
-      </w:r>
-      <w:r>
-        <w:rPr>
-          <w:rFonts w:ascii="Consolas" w:hAnsi="Consolas"/>
-          <w:color w:val="000000"/>
-        </w:rPr>
-        <w:br/>
-        <w:t xml:space="preserve">      title: </w:t>
-      </w:r>
-      <w:r>
-        <w:rPr>
-          <w:rFonts w:ascii="Consolas" w:hAnsi="Consolas"/>
-          <w:color w:val="2196F3"/>
-        </w:rPr>
-        <w:t>Text</w:t>
-      </w:r>
-      <w:r>
-        <w:rPr>
-          <w:rFonts w:ascii="Consolas" w:hAnsi="Consolas"/>
-          <w:color w:val="000000"/>
-        </w:rPr>
-        <w:t>(</w:t>
-      </w:r>
-      <w:r>
-        <w:rPr>
-          <w:rFonts w:ascii="Consolas" w:hAnsi="Consolas"/>
-          <w:b/>
-          <w:bCs/>
-          <w:color w:val="008000"/>
-        </w:rPr>
-        <w:t>'Grey Racoon'</w:t>
-      </w:r>
-      <w:r>
-        <w:rPr>
-          <w:rFonts w:ascii="Consolas" w:hAnsi="Consolas"/>
-          <w:color w:val="000000"/>
-        </w:rPr>
-        <w:t>),</w:t>
-      </w:r>
-      <w:r>
-        <w:rPr>
-          <w:rFonts w:ascii="Consolas" w:hAnsi="Consolas"/>
-          <w:color w:val="000000"/>
-        </w:rPr>
-        <w:br/>
-        <w:t xml:space="preserve">      </w:t>
-      </w:r>
-      <w:proofErr w:type="spellStart"/>
-      <w:r>
-        <w:rPr>
-          <w:rFonts w:ascii="Consolas" w:hAnsi="Consolas"/>
-          <w:color w:val="000000"/>
-        </w:rPr>
-        <w:t>centerTitle</w:t>
-      </w:r>
-      <w:proofErr w:type="spellEnd"/>
-      <w:r>
-        <w:rPr>
-          <w:rFonts w:ascii="Consolas" w:hAnsi="Consolas"/>
-          <w:color w:val="000000"/>
-        </w:rPr>
-        <w:t xml:space="preserve">: </w:t>
-      </w:r>
-      <w:r>
-        <w:rPr>
-          <w:rFonts w:ascii="Consolas" w:hAnsi="Consolas"/>
-          <w:b/>
-          <w:bCs/>
-          <w:color w:val="000080"/>
-        </w:rPr>
-        <w:t>true</w:t>
-      </w:r>
-      <w:r>
-        <w:rPr>
-          <w:rFonts w:ascii="Consolas" w:hAnsi="Consolas"/>
-          <w:color w:val="000000"/>
-        </w:rPr>
-        <w:t>,</w:t>
       </w:r>
       <w:r>
         <w:rPr>
@@ -6579,502 +6404,6 @@
           <w:color w:val="000000"/>
         </w:rPr>
         <w:br/>
-        <w:t xml:space="preserve">    body: </w:t>
-      </w:r>
-      <w:proofErr w:type="spellStart"/>
-      <w:r>
-        <w:rPr>
-          <w:rFonts w:ascii="Consolas" w:hAnsi="Consolas"/>
-          <w:color w:val="2196F3"/>
-        </w:rPr>
-        <w:t>Center</w:t>
-      </w:r>
-      <w:proofErr w:type="spellEnd"/>
-      <w:r>
-        <w:rPr>
-          <w:rFonts w:ascii="Consolas" w:hAnsi="Consolas"/>
-          <w:color w:val="000000"/>
-        </w:rPr>
-        <w:t>(</w:t>
-      </w:r>
-      <w:r>
-        <w:rPr>
-          <w:rFonts w:ascii="Consolas" w:hAnsi="Consolas"/>
-          <w:color w:val="000000"/>
-        </w:rPr>
-        <w:br/>
-        <w:t xml:space="preserve">      </w:t>
-      </w:r>
-      <w:proofErr w:type="spellStart"/>
-      <w:r>
-        <w:rPr>
-          <w:rFonts w:ascii="Consolas" w:hAnsi="Consolas"/>
-          <w:color w:val="000000"/>
-        </w:rPr>
-        <w:t>child:</w:t>
-      </w:r>
-      <w:r>
-        <w:rPr>
-          <w:rFonts w:ascii="Consolas" w:hAnsi="Consolas"/>
-          <w:color w:val="2196F3"/>
-        </w:rPr>
-        <w:t>Text</w:t>
-      </w:r>
-      <w:proofErr w:type="spellEnd"/>
-      <w:r>
-        <w:rPr>
-          <w:rFonts w:ascii="Consolas" w:hAnsi="Consolas"/>
-          <w:color w:val="000000"/>
-        </w:rPr>
-        <w:t>(</w:t>
-      </w:r>
-      <w:r>
-        <w:rPr>
-          <w:rFonts w:ascii="Consolas" w:hAnsi="Consolas"/>
-          <w:b/>
-          <w:bCs/>
-          <w:color w:val="008000"/>
-        </w:rPr>
-        <w:t>'Racoons are fluffy!'</w:t>
-      </w:r>
-      <w:r>
-        <w:rPr>
-          <w:rFonts w:ascii="Consolas" w:hAnsi="Consolas"/>
-          <w:color w:val="000000"/>
-        </w:rPr>
-        <w:t>) ,</w:t>
-      </w:r>
-      <w:r>
-        <w:rPr>
-          <w:rFonts w:ascii="Consolas" w:hAnsi="Consolas"/>
-          <w:color w:val="000000"/>
-        </w:rPr>
-        <w:br/>
-        <w:t xml:space="preserve">    ),</w:t>
-      </w:r>
-    </w:p>
-    <w:p>
-      <w:r>
-        <w:lastRenderedPageBreak/>
-        <w:t>Last, but not the least, we can add a floating action button to the</w:t>
-      </w:r>
-      <w:r>
-        <w:t xml:space="preserve"> scaffold. With the child property, we can also set the text of the FAB.</w:t>
-      </w:r>
-      <w:r>
-        <w:t xml:space="preserve"> The entire code looks like:</w:t>
-      </w:r>
-    </w:p>
-    <w:p>
-      <w:pPr>
-        <w:pStyle w:val="HTMLPreformatted"/>
-        <w:shd w:val="clear" w:color="auto" w:fill="FFFFFF"/>
-        <w:rPr>
-          <w:rFonts w:ascii="Consolas" w:hAnsi="Consolas"/>
-          <w:color w:val="000000"/>
-        </w:rPr>
-      </w:pPr>
-      <w:r>
-        <w:rPr>
-          <w:rFonts w:ascii="Consolas" w:hAnsi="Consolas"/>
-          <w:b/>
-          <w:bCs/>
-          <w:color w:val="000080"/>
-        </w:rPr>
-        <w:t xml:space="preserve">import </w:t>
-      </w:r>
-      <w:r>
-        <w:rPr>
-          <w:rFonts w:ascii="Consolas" w:hAnsi="Consolas"/>
-          <w:b/>
-          <w:bCs/>
-          <w:color w:val="008000"/>
-        </w:rPr>
-        <w:t>'</w:t>
-      </w:r>
-      <w:proofErr w:type="spellStart"/>
-      <w:r>
-        <w:rPr>
-          <w:rFonts w:ascii="Consolas" w:hAnsi="Consolas"/>
-          <w:b/>
-          <w:bCs/>
-          <w:color w:val="008000"/>
-        </w:rPr>
-        <w:t>package:flutter</w:t>
-      </w:r>
-      <w:proofErr w:type="spellEnd"/>
-      <w:r>
-        <w:rPr>
-          <w:rFonts w:ascii="Consolas" w:hAnsi="Consolas"/>
-          <w:b/>
-          <w:bCs/>
-          <w:color w:val="008000"/>
-        </w:rPr>
-        <w:t>/</w:t>
-      </w:r>
-      <w:proofErr w:type="spellStart"/>
-      <w:r>
-        <w:rPr>
-          <w:rFonts w:ascii="Consolas" w:hAnsi="Consolas"/>
-          <w:b/>
-          <w:bCs/>
-          <w:color w:val="008000"/>
-        </w:rPr>
-        <w:t>material.dart</w:t>
-      </w:r>
-      <w:proofErr w:type="spellEnd"/>
-      <w:r>
-        <w:rPr>
-          <w:rFonts w:ascii="Consolas" w:hAnsi="Consolas"/>
-          <w:b/>
-          <w:bCs/>
-          <w:color w:val="008000"/>
-        </w:rPr>
-        <w:t>'</w:t>
-      </w:r>
-      <w:r>
-        <w:rPr>
-          <w:rFonts w:ascii="Consolas" w:hAnsi="Consolas"/>
-          <w:color w:val="000000"/>
-        </w:rPr>
-        <w:t>;</w:t>
-      </w:r>
-      <w:r>
-        <w:rPr>
-          <w:rFonts w:ascii="Consolas" w:hAnsi="Consolas"/>
-          <w:color w:val="000000"/>
-        </w:rPr>
-        <w:br/>
-      </w:r>
-      <w:r>
-        <w:rPr>
-          <w:rFonts w:ascii="Consolas" w:hAnsi="Consolas"/>
-          <w:color w:val="000000"/>
-        </w:rPr>
-        <w:br/>
-      </w:r>
-      <w:r>
-        <w:rPr>
-          <w:rFonts w:ascii="Consolas" w:hAnsi="Consolas"/>
-          <w:b/>
-          <w:bCs/>
-          <w:color w:val="000080"/>
-        </w:rPr>
-        <w:t xml:space="preserve">void </w:t>
-      </w:r>
-      <w:r>
-        <w:rPr>
-          <w:rFonts w:ascii="Consolas" w:hAnsi="Consolas"/>
-          <w:color w:val="000000"/>
-        </w:rPr>
-        <w:t>main() =&gt; runApp(</w:t>
-      </w:r>
-      <w:r>
-        <w:rPr>
-          <w:rFonts w:ascii="Consolas" w:hAnsi="Consolas"/>
-          <w:color w:val="2196F3"/>
-        </w:rPr>
-        <w:t>MaterialApp</w:t>
-      </w:r>
-      <w:r>
-        <w:rPr>
-          <w:rFonts w:ascii="Consolas" w:hAnsi="Consolas"/>
-          <w:color w:val="000000"/>
-        </w:rPr>
-        <w:t>(</w:t>
-      </w:r>
-      <w:r>
-        <w:rPr>
-          <w:rFonts w:ascii="Consolas" w:hAnsi="Consolas"/>
-          <w:color w:val="000000"/>
-        </w:rPr>
-        <w:br/>
-        <w:t xml:space="preserve">  home: </w:t>
-      </w:r>
-      <w:r>
-        <w:rPr>
-          <w:rFonts w:ascii="Consolas" w:hAnsi="Consolas"/>
-          <w:color w:val="2196F3"/>
-        </w:rPr>
-        <w:t>Scaffold</w:t>
-      </w:r>
-      <w:r>
-        <w:rPr>
-          <w:rFonts w:ascii="Consolas" w:hAnsi="Consolas"/>
-          <w:color w:val="000000"/>
-        </w:rPr>
-        <w:t>(</w:t>
-      </w:r>
-      <w:r>
-        <w:rPr>
-          <w:rFonts w:ascii="Consolas" w:hAnsi="Consolas"/>
-          <w:color w:val="000000"/>
-        </w:rPr>
-        <w:br/>
-        <w:t xml:space="preserve">    appBar: </w:t>
-      </w:r>
-      <w:r>
-        <w:rPr>
-          <w:rFonts w:ascii="Consolas" w:hAnsi="Consolas"/>
-          <w:color w:val="2196F3"/>
-        </w:rPr>
-        <w:t>AppBar</w:t>
-      </w:r>
-      <w:r>
-        <w:rPr>
-          <w:rFonts w:ascii="Consolas" w:hAnsi="Consolas"/>
-          <w:color w:val="000000"/>
-        </w:rPr>
-        <w:t>(</w:t>
-      </w:r>
-      <w:r>
-        <w:rPr>
-          <w:rFonts w:ascii="Consolas" w:hAnsi="Consolas"/>
-          <w:color w:val="000000"/>
-        </w:rPr>
-        <w:br/>
-        <w:t xml:space="preserve">      title: </w:t>
-      </w:r>
-      <w:r>
-        <w:rPr>
-          <w:rFonts w:ascii="Consolas" w:hAnsi="Consolas"/>
-          <w:color w:val="2196F3"/>
-        </w:rPr>
-        <w:t>Text</w:t>
-      </w:r>
-      <w:r>
-        <w:rPr>
-          <w:rFonts w:ascii="Consolas" w:hAnsi="Consolas"/>
-          <w:color w:val="000000"/>
-        </w:rPr>
-        <w:t>(</w:t>
-      </w:r>
-      <w:r>
-        <w:rPr>
-          <w:rFonts w:ascii="Consolas" w:hAnsi="Consolas"/>
-          <w:b/>
-          <w:bCs/>
-          <w:color w:val="008000"/>
-        </w:rPr>
-        <w:t>'Grey Racoon'</w:t>
-      </w:r>
-      <w:r>
-        <w:rPr>
-          <w:rFonts w:ascii="Consolas" w:hAnsi="Consolas"/>
-          <w:color w:val="000000"/>
-        </w:rPr>
-        <w:t>),</w:t>
-      </w:r>
-      <w:r>
-        <w:rPr>
-          <w:rFonts w:ascii="Consolas" w:hAnsi="Consolas"/>
-          <w:color w:val="000000"/>
-        </w:rPr>
-        <w:br/>
-        <w:t xml:space="preserve">      </w:t>
-      </w:r>
-      <w:proofErr w:type="spellStart"/>
-      <w:r>
-        <w:rPr>
-          <w:rFonts w:ascii="Consolas" w:hAnsi="Consolas"/>
-          <w:color w:val="000000"/>
-        </w:rPr>
-        <w:t>centerTitle</w:t>
-      </w:r>
-      <w:proofErr w:type="spellEnd"/>
-      <w:r>
-        <w:rPr>
-          <w:rFonts w:ascii="Consolas" w:hAnsi="Consolas"/>
-          <w:color w:val="000000"/>
-        </w:rPr>
-        <w:t xml:space="preserve">: </w:t>
-      </w:r>
-      <w:r>
-        <w:rPr>
-          <w:rFonts w:ascii="Consolas" w:hAnsi="Consolas"/>
-          <w:b/>
-          <w:bCs/>
-          <w:color w:val="000080"/>
-        </w:rPr>
-        <w:t>true</w:t>
-      </w:r>
-      <w:r>
-        <w:rPr>
-          <w:rFonts w:ascii="Consolas" w:hAnsi="Consolas"/>
-          <w:color w:val="000000"/>
-        </w:rPr>
-        <w:t>,</w:t>
-      </w:r>
-      <w:r>
-        <w:rPr>
-          <w:rFonts w:ascii="Consolas" w:hAnsi="Consolas"/>
-          <w:color w:val="000000"/>
-        </w:rPr>
-        <w:br/>
-        <w:t xml:space="preserve">    ),</w:t>
-      </w:r>
-      <w:r>
-        <w:rPr>
-          <w:rFonts w:ascii="Consolas" w:hAnsi="Consolas"/>
-          <w:color w:val="000000"/>
-        </w:rPr>
-        <w:br/>
-        <w:t xml:space="preserve">    body: </w:t>
-      </w:r>
-      <w:proofErr w:type="spellStart"/>
-      <w:r>
-        <w:rPr>
-          <w:rFonts w:ascii="Consolas" w:hAnsi="Consolas"/>
-          <w:color w:val="2196F3"/>
-        </w:rPr>
-        <w:t>Center</w:t>
-      </w:r>
-      <w:proofErr w:type="spellEnd"/>
-      <w:r>
-        <w:rPr>
-          <w:rFonts w:ascii="Consolas" w:hAnsi="Consolas"/>
-          <w:color w:val="000000"/>
-        </w:rPr>
-        <w:t>(</w:t>
-      </w:r>
-      <w:r>
-        <w:rPr>
-          <w:rFonts w:ascii="Consolas" w:hAnsi="Consolas"/>
-          <w:color w:val="000000"/>
-        </w:rPr>
-        <w:br/>
-        <w:t xml:space="preserve">      </w:t>
-      </w:r>
-      <w:proofErr w:type="spellStart"/>
-      <w:r>
-        <w:rPr>
-          <w:rFonts w:ascii="Consolas" w:hAnsi="Consolas"/>
-          <w:color w:val="000000"/>
-        </w:rPr>
-        <w:t>child:</w:t>
-      </w:r>
-      <w:r>
-        <w:rPr>
-          <w:rFonts w:ascii="Consolas" w:hAnsi="Consolas"/>
-          <w:color w:val="2196F3"/>
-        </w:rPr>
-        <w:t>Text</w:t>
-      </w:r>
-      <w:proofErr w:type="spellEnd"/>
-      <w:r>
-        <w:rPr>
-          <w:rFonts w:ascii="Consolas" w:hAnsi="Consolas"/>
-          <w:color w:val="000000"/>
-        </w:rPr>
-        <w:t>(</w:t>
-      </w:r>
-      <w:r>
-        <w:rPr>
-          <w:rFonts w:ascii="Consolas" w:hAnsi="Consolas"/>
-          <w:b/>
-          <w:bCs/>
-          <w:color w:val="008000"/>
-        </w:rPr>
-        <w:t>'Racoons are fluffy!'</w:t>
-      </w:r>
-      <w:r>
-        <w:rPr>
-          <w:rFonts w:ascii="Consolas" w:hAnsi="Consolas"/>
-          <w:color w:val="000000"/>
-        </w:rPr>
-        <w:t>) ,</w:t>
-      </w:r>
-      <w:r>
-        <w:rPr>
-          <w:rFonts w:ascii="Consolas" w:hAnsi="Consolas"/>
-          <w:color w:val="000000"/>
-        </w:rPr>
-        <w:br/>
-        <w:t xml:space="preserve">    ),</w:t>
-      </w:r>
-      <w:r>
-        <w:rPr>
-          <w:rFonts w:ascii="Consolas" w:hAnsi="Consolas"/>
-          <w:color w:val="000000"/>
-        </w:rPr>
-        <w:br/>
-        <w:t xml:space="preserve">    </w:t>
-      </w:r>
-      <w:proofErr w:type="spellStart"/>
-      <w:r>
-        <w:rPr>
-          <w:rFonts w:ascii="Consolas" w:hAnsi="Consolas"/>
-          <w:color w:val="000000"/>
-        </w:rPr>
-        <w:t>floatingActionButton:</w:t>
-      </w:r>
-      <w:r>
-        <w:rPr>
-          <w:rFonts w:ascii="Consolas" w:hAnsi="Consolas"/>
-          <w:color w:val="2196F3"/>
-        </w:rPr>
-        <w:t>FloatingActionButton</w:t>
-      </w:r>
-      <w:proofErr w:type="spellEnd"/>
-      <w:r>
-        <w:rPr>
-          <w:rFonts w:ascii="Consolas" w:hAnsi="Consolas"/>
-          <w:color w:val="000000"/>
-        </w:rPr>
-        <w:t>(</w:t>
-      </w:r>
-      <w:r>
-        <w:rPr>
-          <w:rFonts w:ascii="Consolas" w:hAnsi="Consolas"/>
-          <w:color w:val="000000"/>
-        </w:rPr>
-        <w:br/>
-        <w:t xml:space="preserve">      child: </w:t>
-      </w:r>
-      <w:r>
-        <w:rPr>
-          <w:rFonts w:ascii="Consolas" w:hAnsi="Consolas"/>
-          <w:color w:val="2196F3"/>
-        </w:rPr>
-        <w:t>Text</w:t>
-      </w:r>
-      <w:r>
-        <w:rPr>
-          <w:rFonts w:ascii="Consolas" w:hAnsi="Consolas"/>
-          <w:color w:val="000000"/>
-        </w:rPr>
-        <w:t>(</w:t>
-      </w:r>
-      <w:r>
-        <w:rPr>
-          <w:rFonts w:ascii="Consolas" w:hAnsi="Consolas"/>
-          <w:b/>
-          <w:bCs/>
-          <w:color w:val="008000"/>
-        </w:rPr>
-        <w:t>'click'</w:t>
-      </w:r>
-      <w:r>
-        <w:rPr>
-          <w:rFonts w:ascii="Consolas" w:hAnsi="Consolas"/>
-          <w:color w:val="000000"/>
-        </w:rPr>
-        <w:t>),</w:t>
-      </w:r>
-      <w:r>
-        <w:rPr>
-          <w:rFonts w:ascii="Consolas" w:hAnsi="Consolas"/>
-          <w:color w:val="000000"/>
-        </w:rPr>
-        <w:br/>
-        <w:t xml:space="preserve">    ),</w:t>
-      </w:r>
-      <w:r>
-        <w:rPr>
-          <w:rFonts w:ascii="Consolas" w:hAnsi="Consolas"/>
-          <w:color w:val="000000"/>
-        </w:rPr>
-        <w:br/>
         <w:t xml:space="preserve">  ),</w:t>
       </w:r>
       <w:r>
@@ -7088,15 +6417,28 @@
     </w:p>
     <w:p/>
     <w:p>
+      <w:pPr>
+        <w:rPr>
+          <w:sz w:val="40"/>
+        </w:rPr>
+      </w:pPr>
       <w:r>
         <w:rPr>
           <w:noProof/>
           <w:lang w:eastAsia="en-IN"/>
         </w:rPr>
         <w:drawing>
-          <wp:inline distT="0" distB="0" distL="0" distR="0">
-            <wp:extent cx="2106833" cy="3743864"/>
-            <wp:effectExtent l="19050" t="19050" r="27305" b="9525"/>
+          <wp:anchor distT="0" distB="0" distL="114300" distR="114300" simplePos="0" relativeHeight="251689984" behindDoc="0" locked="0" layoutInCell="1" allowOverlap="1">
+            <wp:simplePos x="0" y="0"/>
+            <wp:positionH relativeFrom="column">
+              <wp:posOffset>17780</wp:posOffset>
+            </wp:positionH>
+            <wp:positionV relativeFrom="paragraph">
+              <wp:posOffset>20955</wp:posOffset>
+            </wp:positionV>
+            <wp:extent cx="2106295" cy="3743325"/>
+            <wp:effectExtent l="19050" t="19050" r="27305" b="28575"/>
+            <wp:wrapSquare wrapText="bothSides"/>
             <wp:docPr id="40" name="Picture 40" descr="C:\Users\Saumitra\AppData\Local\Microsoft\Windows\INetCache\Content.Word\Screenshot_20200428-000617.png"/>
             <wp:cNvGraphicFramePr>
               <a:graphicFrameLocks xmlns:a="http://schemas.openxmlformats.org/drawingml/2006/main" noChangeAspect="1"/>
@@ -7126,7 +6468,7 @@
                   <pic:spPr bwMode="auto">
                     <a:xfrm>
                       <a:off x="0" y="0"/>
-                      <a:ext cx="2111425" cy="3752024"/>
+                      <a:ext cx="2106295" cy="3743325"/>
                     </a:xfrm>
                     <a:prstGeom prst="rect">
                       <a:avLst/>
@@ -7141,8 +6483,22 @@
                 </pic:pic>
               </a:graphicData>
             </a:graphic>
-          </wp:inline>
+          </wp:anchor>
         </w:drawing>
+      </w:r>
+      <w:r>
+        <w:rPr>
+          <w:sz w:val="40"/>
+        </w:rPr>
+        <w:t>Et Voila!</w:t>
+      </w:r>
+    </w:p>
+    <w:p>
+      <w:r>
+        <w:rPr>
+          <w:sz w:val="40"/>
+        </w:rPr>
+        <w:t>A few lines of code, and our app looks much better!</w:t>
       </w:r>
       <w:bookmarkStart w:id="0" w:name="_GoBack"/>
       <w:bookmarkEnd w:id="0"/>
@@ -7847,6 +7203,7 @@
   <w:style w:type="character" w:default="1" w:styleId="DefaultParagraphFont">
     <w:name w:val="Default Paragraph Font"/>
     <w:uiPriority w:val="1"/>
+    <w:semiHidden/>
     <w:unhideWhenUsed/>
   </w:style>
   <w:style w:type="table" w:default="1" w:styleId="TableNormal">

</xml_diff>